<commit_message>
added SW spec PIX
</commit_message>
<xml_diff>
--- a/_3 Develop/$Design Spec/LabVIEW App Spec/DS MLOI LabVIEW App Specification.docx
+++ b/_3 Develop/$Design Spec/LabVIEW App Spec/DS MLOI LabVIEW App Specification.docx
@@ -1717,21 +1717,8 @@
       <w:bookmarkStart w:id="9" w:name="_40qz41btxs84" w:colFirst="0" w:colLast="0"/>
       <w:bookmarkEnd w:id="9"/>
       <w:r>
-        <w:t>The primary purposes of the Elevate OLS-TT are twofold</w:t>
-      </w:r>
-      <w:proofErr w:type="gramStart"/>
-      <w:r>
-        <w:t xml:space="preserve">.  </w:t>
-      </w:r>
-      <w:proofErr w:type="gramEnd"/>
-      <w:r>
-        <w:t>First, to automate using LabVIEW, making the current manual ATP testing method more efficient; and second, to collect and record more precise data during ATP testing</w:t>
-      </w:r>
-      <w:proofErr w:type="gramStart"/>
-      <w:r>
-        <w:t xml:space="preserve">.  </w:t>
-      </w:r>
-      <w:proofErr w:type="gramEnd"/>
+        <w:t xml:space="preserve">The primary purposes of the Elevate OLS-TT are twofold.  First, to automate using LabVIEW, making the current manual ATP testing method more efficient; and second, to collect and record more precise data during ATP testing.  </w:t>
+      </w:r>
     </w:p>
     <w:p>
       <w:pPr>
@@ -1758,15 +1745,7 @@
       <w:bookmarkStart w:id="10" w:name="_b5joi8kutkvr" w:colFirst="0" w:colLast="0"/>
       <w:bookmarkEnd w:id="10"/>
       <w:r>
-        <w:t xml:space="preserve">Elevate OLS-TT roadmap consists of modules of functionality to </w:t>
-      </w:r>
-      <w:proofErr w:type="gramStart"/>
-      <w:r>
-        <w:t>be phased</w:t>
-      </w:r>
-      <w:proofErr w:type="gramEnd"/>
-      <w:r>
-        <w:t xml:space="preserve"> in as they are completed as follows:</w:t>
+        <w:t>Elevate OLS-TT roadmap consists of modules of functionality to be phased in as they are completed as follows:</w:t>
       </w:r>
     </w:p>
     <w:p>
@@ -1784,15 +1763,7 @@
         <w:t xml:space="preserve"> test</w:t>
       </w:r>
       <w:r>
-        <w:t xml:space="preserve"> with voltage divider type measurement circuit</w:t>
-      </w:r>
-      <w:proofErr w:type="gramStart"/>
-      <w:r>
-        <w:t xml:space="preserve">.  </w:t>
-      </w:r>
-      <w:proofErr w:type="gramEnd"/>
-      <w:r>
-        <w:t>Th</w:t>
+        <w:t xml:space="preserve"> with voltage divider type measurement circuit.  Th</w:t>
       </w:r>
       <w:r>
         <w:t xml:space="preserve">e </w:t>
@@ -1813,15 +1784,7 @@
         <w:t>Multiple sensor</w:t>
       </w:r>
       <w:r>
-        <w:t xml:space="preserve"> test with aircraft compliant type measurement circuit, and pump speed control on a custom interface board</w:t>
-      </w:r>
-      <w:proofErr w:type="gramStart"/>
-      <w:r>
-        <w:t xml:space="preserve">.  </w:t>
-      </w:r>
-      <w:proofErr w:type="gramEnd"/>
-      <w:r>
-        <w:t>The intent of this implementation is to be ATP compliant and approved by the customer.</w:t>
+        <w:t xml:space="preserve"> test with aircraft compliant type measurement circuit, and pump speed control on a custom interface board.  The intent of this implementation is to be ATP compliant and approved by the customer.</w:t>
       </w:r>
     </w:p>
     <w:p>
@@ -1851,15 +1814,7 @@
     <w:p/>
     <w:p>
       <w:r>
-        <w:t xml:space="preserve">In this current writing, only the first phase with </w:t>
-      </w:r>
-      <w:proofErr w:type="gramStart"/>
-      <w:r>
-        <w:t>be addressed</w:t>
-      </w:r>
-      <w:proofErr w:type="gramEnd"/>
-      <w:r>
-        <w:t>.</w:t>
+        <w:t>In this current writing, only the first phase with be addressed.</w:t>
       </w:r>
     </w:p>
     <w:p>
@@ -1890,15 +1845,7 @@
         </w:pBdr>
       </w:pPr>
       <w:r>
-        <w:t xml:space="preserve">System requirements </w:t>
-      </w:r>
-      <w:proofErr w:type="gramStart"/>
-      <w:r>
-        <w:t>are specified</w:t>
-      </w:r>
-      <w:proofErr w:type="gramEnd"/>
-      <w:r>
-        <w:t xml:space="preserve"> in the Requirements Document </w:t>
+        <w:t xml:space="preserve">System requirements are specified in the Requirements Document </w:t>
       </w:r>
       <w:r>
         <w:rPr>
@@ -2377,7 +2324,6 @@
               <w:jc w:val="right"/>
             </w:pPr>
             <w:r>
-              <w:lastRenderedPageBreak/>
               <w:t>NAME</w:t>
             </w:r>
           </w:p>
@@ -2471,6 +2417,7 @@
               <w:jc w:val="right"/>
             </w:pPr>
             <w:r>
+              <w:lastRenderedPageBreak/>
               <w:t>VALUE</w:t>
             </w:r>
           </w:p>
@@ -2567,12 +2514,10 @@
         <w:t xml:space="preserve">Describe / chart each major software application domain and the relationships between objects (UML, </w:t>
       </w:r>
       <w:proofErr w:type="spellStart"/>
-      <w:proofErr w:type="gramStart"/>
       <w:r>
         <w:t>etc</w:t>
       </w:r>
       <w:proofErr w:type="spellEnd"/>
-      <w:proofErr w:type="gramEnd"/>
       <w:r>
         <w:t>)</w:t>
       </w:r>
@@ -2651,13 +2596,8 @@
       </w:r>
       <w:proofErr w:type="gramEnd"/>
       <w:r>
-        <w:t xml:space="preserve"> description of the family of components within this domain and their relationship. Include database domain, stored procedures, triggers, packages, objects, functions, </w:t>
-      </w:r>
-      <w:proofErr w:type="gramStart"/>
-      <w:r>
-        <w:t>etc.</w:t>
-      </w:r>
-      <w:proofErr w:type="gramEnd"/>
+        <w:t xml:space="preserve"> description of the family of components within this domain and their relationship. Include database domain, stored procedures, triggers, packages, objects, functions, etc.</w:t>
+      </w:r>
     </w:p>
     <w:p>
       <w:pPr>
@@ -2693,13 +2633,8 @@
         <w:ind w:left="1440"/>
       </w:pPr>
       <w:r>
-        <w:t xml:space="preserve">Define Component Y, describe data flow/control at component </w:t>
-      </w:r>
-      <w:proofErr w:type="gramStart"/>
-      <w:r>
-        <w:t>level</w:t>
-      </w:r>
-      <w:proofErr w:type="gramEnd"/>
+        <w:t>Define Component Y, describe data flow/control at component level</w:t>
+      </w:r>
     </w:p>
     <w:p>
       <w:pPr>
@@ -2744,13 +2679,8 @@
       </w:pPr>
       <w:r>
         <w:tab/>
-        <w:t xml:space="preserve">Define Task Z, describe data flow/control at task </w:t>
-      </w:r>
-      <w:proofErr w:type="gramStart"/>
-      <w:r>
-        <w:t>level</w:t>
-      </w:r>
-      <w:proofErr w:type="gramEnd"/>
+        <w:t>Define Task Z, describe data flow/control at task level</w:t>
+      </w:r>
     </w:p>
     <w:p>
       <w:pPr>
@@ -2790,13 +2720,8 @@
       <w:pPr>
         <w:pStyle w:val="Heading2"/>
       </w:pPr>
-      <w:proofErr w:type="spellStart"/>
-      <w:r>
-        <w:t>DataQ</w:t>
-      </w:r>
-      <w:proofErr w:type="spellEnd"/>
-      <w:r>
-        <w:t xml:space="preserve"> 2108 </w:t>
+      <w:r>
+        <w:t xml:space="preserve">DataQ 2108 </w:t>
       </w:r>
     </w:p>
     <w:p>
@@ -2809,31 +2734,7 @@
     </w:p>
     <w:p>
       <w:r>
-        <w:t xml:space="preserve">The DI-2108 maintains an internal scan list of as </w:t>
-      </w:r>
-      <w:proofErr w:type="gramStart"/>
-      <w:r>
-        <w:t>many</w:t>
-      </w:r>
-      <w:proofErr w:type="gramEnd"/>
-      <w:r>
-        <w:t xml:space="preserve"> as eleven different items at once. The maximum sample throughput rate is 220 kHz, 20 kHz per scan list element with all positions enabled. Analog channels support a maximum sample throughput rate of 160 kHz, one analog channel at 160 kHz, two analog channels 80 kHz per channel, </w:t>
-      </w:r>
-      <w:proofErr w:type="gramStart"/>
-      <w:r>
-        <w:t>etc.</w:t>
-      </w:r>
-      <w:proofErr w:type="gramEnd"/>
-      <w:r>
-        <w:t xml:space="preserve"> The scan list can </w:t>
-      </w:r>
-      <w:proofErr w:type="gramStart"/>
-      <w:r>
-        <w:t>be populated</w:t>
-      </w:r>
-      <w:proofErr w:type="gramEnd"/>
-      <w:r>
-        <w:t xml:space="preserve"> with any combination of analog input channels, digital input ports, the rate channel, and the counter channe</w:t>
+        <w:t>The DI-2108 maintains an internal scan list of as many as eleven different items at once. The maximum sample throughput rate is 220 kHz, 20 kHz per scan list element with all positions enabled. Analog channels support a maximum sample throughput rate of 160 kHz, one analog channel at 160 kHz, two analog channels 80 kHz per channel, etc. The scan list can be populated with any combination of analog input channels, digital input ports, the rate channel, and the counter channe</w:t>
       </w:r>
       <w:r>
         <w:t>l.</w:t>
@@ -2871,13 +2772,8 @@
         </w:pBdr>
       </w:pPr>
       <w:r>
-        <w:t xml:space="preserve">Describe the data contained in databases and other shared structures between domains or within the scope of the overall project </w:t>
-      </w:r>
-      <w:proofErr w:type="gramStart"/>
-      <w:r>
-        <w:t>architecture</w:t>
-      </w:r>
-      <w:proofErr w:type="gramEnd"/>
+        <w:t>Describe the data contained in databases and other shared structures between domains or within the scope of the overall project architecture</w:t>
+      </w:r>
     </w:p>
     <w:p>
       <w:pPr>
@@ -2921,7 +2817,6 @@
       <w:bookmarkStart w:id="22" w:name="_2rfx518fnjz5" w:colFirst="0" w:colLast="0"/>
       <w:bookmarkEnd w:id="22"/>
       <w:r>
-        <w:lastRenderedPageBreak/>
         <w:t>6.1.1 Dataset</w:t>
       </w:r>
     </w:p>
@@ -2946,13 +2841,8 @@
       </w:r>
       <w:proofErr w:type="gramEnd"/>
       <w:r>
-        <w:t xml:space="preserve"> other entities/</w:t>
-      </w:r>
-      <w:proofErr w:type="gramStart"/>
-      <w:r>
-        <w:t>datasets</w:t>
-      </w:r>
-      <w:proofErr w:type="gramEnd"/>
+        <w:t xml:space="preserve"> other entities/datasets</w:t>
+      </w:r>
     </w:p>
     <w:p>
       <w:pPr>
@@ -2971,6 +2861,7 @@
       <w:bookmarkStart w:id="23" w:name="_9as0jpuz4i6o" w:colFirst="0" w:colLast="0"/>
       <w:bookmarkEnd w:id="23"/>
       <w:r>
+        <w:lastRenderedPageBreak/>
         <w:t>6.1.2 Static Data</w:t>
       </w:r>
     </w:p>
@@ -2987,13 +2878,8 @@
         <w:ind w:left="720"/>
       </w:pPr>
       <w:r>
-        <w:t xml:space="preserve">Describe static </w:t>
-      </w:r>
-      <w:proofErr w:type="gramStart"/>
-      <w:r>
-        <w:t>data</w:t>
-      </w:r>
-      <w:proofErr w:type="gramEnd"/>
+        <w:t>Describe static data</w:t>
+      </w:r>
     </w:p>
     <w:p>
       <w:pPr>
@@ -3012,13 +2898,8 @@
       <w:bookmarkStart w:id="24" w:name="_ktmhbqm32m9h" w:colFirst="0" w:colLast="0"/>
       <w:bookmarkEnd w:id="24"/>
       <w:r>
-        <w:t xml:space="preserve">6.1.3 Persisted </w:t>
-      </w:r>
-      <w:proofErr w:type="gramStart"/>
-      <w:r>
-        <w:t>data</w:t>
-      </w:r>
-      <w:proofErr w:type="gramEnd"/>
+        <w:t>6.1.3 Persisted data</w:t>
+      </w:r>
     </w:p>
     <w:p>
       <w:pPr>
@@ -3033,13 +2914,8 @@
         <w:ind w:left="720"/>
       </w:pPr>
       <w:r>
-        <w:t xml:space="preserve">Describe persisted </w:t>
-      </w:r>
-      <w:proofErr w:type="gramStart"/>
-      <w:r>
-        <w:t>data</w:t>
-      </w:r>
-      <w:proofErr w:type="gramEnd"/>
+        <w:t>Describe persisted data</w:t>
+      </w:r>
     </w:p>
     <w:p>
       <w:pPr>
@@ -3071,13 +2947,8 @@
       </w:r>
       <w:proofErr w:type="gramEnd"/>
       <w:r>
-        <w:t xml:space="preserve"> any necessary </w:t>
-      </w:r>
-      <w:proofErr w:type="gramStart"/>
-      <w:r>
-        <w:t>subsections</w:t>
-      </w:r>
-      <w:proofErr w:type="gramEnd"/>
+        <w:t xml:space="preserve"> any necessary subsections</w:t>
+      </w:r>
     </w:p>
     <w:p>
       <w:pPr>
@@ -3134,13 +3005,8 @@
         </w:pBdr>
       </w:pPr>
       <w:r>
-        <w:t xml:space="preserve">Describe any data transformation that goes on between design </w:t>
-      </w:r>
-      <w:proofErr w:type="gramStart"/>
-      <w:r>
-        <w:t>elements</w:t>
-      </w:r>
-      <w:proofErr w:type="gramEnd"/>
+        <w:t>Describe any data transformation that goes on between design elements</w:t>
+      </w:r>
     </w:p>
     <w:p>
       <w:pPr>
@@ -3174,13 +3040,8 @@
         </w:pBdr>
       </w:pPr>
       <w:r>
-        <w:t xml:space="preserve">Pictures, high level requirements, mockups, </w:t>
-      </w:r>
-      <w:proofErr w:type="gramStart"/>
-      <w:r>
-        <w:t>etc.</w:t>
-      </w:r>
-      <w:proofErr w:type="gramEnd"/>
+        <w:t>Pictures, high level requirements, mockups, etc.</w:t>
+      </w:r>
     </w:p>
     <w:p>
       <w:pPr>
@@ -3229,22 +3090,7 @@
         </w:pBdr>
       </w:pPr>
       <w:r>
-        <w:t xml:space="preserve">Describe screen usage / function using use cases, or on a per function </w:t>
-      </w:r>
-      <w:proofErr w:type="gramStart"/>
-      <w:r>
-        <w:t>basis</w:t>
-      </w:r>
-      <w:proofErr w:type="gramEnd"/>
-    </w:p>
-    <w:p>
-      <w:pPr>
-        <w:pStyle w:val="Heading1"/>
-      </w:pPr>
-      <w:bookmarkStart w:id="32" w:name="_t2xxswkwylyn" w:colFirst="0" w:colLast="0"/>
-      <w:bookmarkEnd w:id="32"/>
-      <w:r>
-        <w:t>Section 8 - Other Interfaces</w:t>
+        <w:t>Describe screen usage / function using use cases, or on a per function basis</w:t>
       </w:r>
     </w:p>
     <w:p>
@@ -3258,32 +3104,6 @@
           <w:between w:val="nil"/>
         </w:pBdr>
       </w:pPr>
-      <w:r>
-        <w:t xml:space="preserve">Identify any external interfaces used in the execution of this module, </w:t>
-      </w:r>
-      <w:proofErr w:type="gramStart"/>
-      <w:r>
-        <w:t>include</w:t>
-      </w:r>
-      <w:proofErr w:type="gramEnd"/>
-      <w:r>
-        <w:t xml:space="preserve"> technology and other pertinent </w:t>
-      </w:r>
-      <w:proofErr w:type="gramStart"/>
-      <w:r>
-        <w:t>data</w:t>
-      </w:r>
-      <w:proofErr w:type="gramEnd"/>
-    </w:p>
-    <w:p>
-      <w:pPr>
-        <w:pStyle w:val="Heading2"/>
-      </w:pPr>
-      <w:bookmarkStart w:id="33" w:name="_3cjmeucsrpv6" w:colFirst="0" w:colLast="0"/>
-      <w:bookmarkEnd w:id="33"/>
-      <w:r>
-        <w:t>8.1 Interface X</w:t>
-      </w:r>
     </w:p>
     <w:p>
       <w:pPr>
@@ -3296,26 +3116,6 @@
           <w:between w:val="nil"/>
         </w:pBdr>
       </w:pPr>
-      <w:r>
-        <w:t xml:space="preserve">Describe interactions, protocols, message formats, failure conditions, handshaking, </w:t>
-      </w:r>
-      <w:proofErr w:type="spellStart"/>
-      <w:proofErr w:type="gramStart"/>
-      <w:r>
-        <w:t>etc</w:t>
-      </w:r>
-      <w:proofErr w:type="spellEnd"/>
-      <w:proofErr w:type="gramEnd"/>
-    </w:p>
-    <w:p>
-      <w:pPr>
-        <w:pStyle w:val="Heading1"/>
-      </w:pPr>
-      <w:bookmarkStart w:id="34" w:name="_fv06k0tsz5p6" w:colFirst="0" w:colLast="0"/>
-      <w:bookmarkEnd w:id="34"/>
-      <w:r>
-        <w:t>Section 9 - Extra Design Features / Outstanding Issues</w:t>
-      </w:r>
     </w:p>
     <w:p>
       <w:pPr>
@@ -3328,27 +3128,6 @@
           <w:between w:val="nil"/>
         </w:pBdr>
       </w:pPr>
-      <w:r>
-        <w:t xml:space="preserve">Does not fit anywhere else above, but should be mentioned -- goes </w:t>
-      </w:r>
-      <w:proofErr w:type="gramStart"/>
-      <w:r>
-        <w:t>here</w:t>
-      </w:r>
-      <w:proofErr w:type="gramEnd"/>
-    </w:p>
-    <w:p>
-      <w:pPr>
-        <w:pStyle w:val="Heading1"/>
-        <w:rPr>
-          <w:color w:val="000000"/>
-        </w:rPr>
-      </w:pPr>
-      <w:bookmarkStart w:id="35" w:name="_zigwkt1lv1o6" w:colFirst="0" w:colLast="0"/>
-      <w:bookmarkEnd w:id="35"/>
-      <w:r>
-        <w:t xml:space="preserve">Section 10 – References </w:t>
-      </w:r>
     </w:p>
     <w:p>
       <w:pPr>
@@ -3361,6 +3140,132 @@
           <w:between w:val="nil"/>
         </w:pBdr>
       </w:pPr>
+    </w:p>
+    <w:p>
+      <w:pPr>
+        <w:widowControl w:val="0"/>
+        <w:pBdr>
+          <w:top w:val="nil"/>
+          <w:left w:val="nil"/>
+          <w:bottom w:val="nil"/>
+          <w:right w:val="nil"/>
+          <w:between w:val="nil"/>
+        </w:pBdr>
+      </w:pPr>
+    </w:p>
+    <w:p>
+      <w:pPr>
+        <w:pStyle w:val="Heading1"/>
+      </w:pPr>
+      <w:bookmarkStart w:id="32" w:name="_t2xxswkwylyn" w:colFirst="0" w:colLast="0"/>
+      <w:bookmarkEnd w:id="32"/>
+      <w:r>
+        <w:t>Section 8 - Other Interfaces</w:t>
+      </w:r>
+    </w:p>
+    <w:p>
+      <w:pPr>
+        <w:widowControl w:val="0"/>
+        <w:pBdr>
+          <w:top w:val="nil"/>
+          <w:left w:val="nil"/>
+          <w:bottom w:val="nil"/>
+          <w:right w:val="nil"/>
+          <w:between w:val="nil"/>
+        </w:pBdr>
+      </w:pPr>
+      <w:r>
+        <w:t xml:space="preserve">Identify any external interfaces used in the execution of this module, </w:t>
+      </w:r>
+      <w:proofErr w:type="gramStart"/>
+      <w:r>
+        <w:t>include</w:t>
+      </w:r>
+      <w:proofErr w:type="gramEnd"/>
+      <w:r>
+        <w:t xml:space="preserve"> technology and other pertinent data</w:t>
+      </w:r>
+    </w:p>
+    <w:p>
+      <w:pPr>
+        <w:pStyle w:val="Heading2"/>
+      </w:pPr>
+      <w:bookmarkStart w:id="33" w:name="_3cjmeucsrpv6" w:colFirst="0" w:colLast="0"/>
+      <w:bookmarkEnd w:id="33"/>
+      <w:r>
+        <w:t>8.1 Interface X</w:t>
+      </w:r>
+    </w:p>
+    <w:p>
+      <w:pPr>
+        <w:widowControl w:val="0"/>
+        <w:pBdr>
+          <w:top w:val="nil"/>
+          <w:left w:val="nil"/>
+          <w:bottom w:val="nil"/>
+          <w:right w:val="nil"/>
+          <w:between w:val="nil"/>
+        </w:pBdr>
+      </w:pPr>
+      <w:r>
+        <w:t xml:space="preserve">Describe interactions, protocols, message formats, failure conditions, handshaking, </w:t>
+      </w:r>
+      <w:proofErr w:type="spellStart"/>
+      <w:r>
+        <w:t>etc</w:t>
+      </w:r>
+      <w:proofErr w:type="spellEnd"/>
+    </w:p>
+    <w:p>
+      <w:pPr>
+        <w:pStyle w:val="Heading1"/>
+      </w:pPr>
+      <w:bookmarkStart w:id="34" w:name="_fv06k0tsz5p6" w:colFirst="0" w:colLast="0"/>
+      <w:bookmarkEnd w:id="34"/>
+      <w:r>
+        <w:t>Section 9 - Extra Design Features / Outstanding Issues</w:t>
+      </w:r>
+    </w:p>
+    <w:p>
+      <w:pPr>
+        <w:widowControl w:val="0"/>
+        <w:pBdr>
+          <w:top w:val="nil"/>
+          <w:left w:val="nil"/>
+          <w:bottom w:val="nil"/>
+          <w:right w:val="nil"/>
+          <w:between w:val="nil"/>
+        </w:pBdr>
+      </w:pPr>
+      <w:r>
+        <w:t>Does not fit anywhere else above, but should be mentioned -- goes here</w:t>
+      </w:r>
+    </w:p>
+    <w:p>
+      <w:pPr>
+        <w:pStyle w:val="Heading1"/>
+        <w:rPr>
+          <w:color w:val="000000"/>
+        </w:rPr>
+      </w:pPr>
+      <w:bookmarkStart w:id="35" w:name="_zigwkt1lv1o6" w:colFirst="0" w:colLast="0"/>
+      <w:bookmarkEnd w:id="35"/>
+      <w:r>
+        <w:lastRenderedPageBreak/>
+        <w:t xml:space="preserve">Section 10 – References </w:t>
+      </w:r>
+    </w:p>
+    <w:p>
+      <w:pPr>
+        <w:widowControl w:val="0"/>
+        <w:pBdr>
+          <w:top w:val="nil"/>
+          <w:left w:val="nil"/>
+          <w:bottom w:val="nil"/>
+          <w:right w:val="nil"/>
+          <w:between w:val="nil"/>
+        </w:pBdr>
+      </w:pPr>
       <w:r>
         <w:t xml:space="preserve">Any documents which would be useful to understand this design </w:t>
       </w:r>
@@ -3380,7 +3285,6 @@
       <w:bookmarkStart w:id="36" w:name="_k7zsnsc4e2v7" w:colFirst="0" w:colLast="0"/>
       <w:bookmarkEnd w:id="36"/>
       <w:r>
-        <w:lastRenderedPageBreak/>
         <w:t>Section 11 – Glossary</w:t>
       </w:r>
     </w:p>
@@ -3586,24 +3490,13 @@
     </w:p>
     <w:p>
       <w:r>
-        <w:t xml:space="preserve">A branching strategy is a strategy that software development teams adopt for writing, </w:t>
-      </w:r>
-      <w:proofErr w:type="gramStart"/>
-      <w:r>
-        <w:t>merging</w:t>
-      </w:r>
-      <w:proofErr w:type="gramEnd"/>
-      <w:r>
-        <w:t xml:space="preserve"> and deploying code with the help of a version control system like Git.</w:t>
+        <w:t>A branching strategy is a strategy that software development teams adopt for writing, merging and deploying code with the help of a version control system like Git.</w:t>
       </w:r>
       <w:r>
         <w:t xml:space="preserve"> Since this project is likely to have a single developer the simpler, s</w:t>
       </w:r>
       <w:r>
-        <w:t>treamlined branching</w:t>
-      </w:r>
-      <w:r>
-        <w:t xml:space="preserve"> </w:t>
+        <w:t xml:space="preserve">treamlined branching </w:t>
       </w:r>
       <w:proofErr w:type="spellStart"/>
       <w:r>
@@ -3611,15 +3504,7 @@
       </w:r>
       <w:proofErr w:type="spellEnd"/>
       <w:r>
-        <w:t xml:space="preserve"> Flow strategy shall </w:t>
-      </w:r>
-      <w:proofErr w:type="gramStart"/>
-      <w:r>
-        <w:t>be used</w:t>
-      </w:r>
-      <w:proofErr w:type="gramEnd"/>
-      <w:r>
-        <w:t xml:space="preserve">. </w:t>
+        <w:t xml:space="preserve"> Flow strategy shall be used. </w:t>
       </w:r>
     </w:p>
     <w:p>
@@ -3687,15 +3572,11 @@
         <w:t>.</w:t>
       </w:r>
       <w:r>
-        <w:t xml:space="preserve"> Feature branch code distributed for deployment </w:t>
-      </w:r>
-      <w:proofErr w:type="gramStart"/>
-      <w:r>
-        <w:t>versioned</w:t>
-      </w:r>
-      <w:proofErr w:type="gramEnd"/>
-      <w:r>
-        <w:t xml:space="preserve"> as the Next release version prefixed with a Q. For example, if the Main Brance is version A02, then the Feature branch implementing a minor change shall be versioned QA03.</w:t>
+        <w:t xml:space="preserve"> Feature branch code distributed for deployment versioned </w:t>
+      </w:r>
+      <w:r>
+        <w:lastRenderedPageBreak/>
+        <w:t>as the Next release version prefixed with a Q. For example, if the Main Brance is version A02, then the Feature branch implementing a minor change shall be versioned QA03.</w:t>
       </w:r>
       <w:r>
         <w:t xml:space="preserve"> </w:t>
@@ -3759,7 +3640,6 @@
           <w:bCs/>
           <w:noProof/>
         </w:rPr>
-        <w:lastRenderedPageBreak/>
         <w:drawing>
           <wp:inline distT="0" distB="0" distL="0" distR="0" wp14:anchorId="0DE1AE74" wp14:editId="7E86A2EF">
             <wp:extent cx="3334385" cy="1667331"/>
@@ -3815,11 +3695,1051 @@
         </w:rPr>
       </w:pPr>
     </w:p>
+    <w:p>
+      <w:pPr>
+        <w:pStyle w:val="Heading2"/>
+      </w:pPr>
+      <w:r>
+        <w:t xml:space="preserve">Cloning the LabVIEW </w:t>
+      </w:r>
+      <w:r>
+        <w:t>P</w:t>
+      </w:r>
+      <w:r>
+        <w:t>roject from GitHub</w:t>
+      </w:r>
+    </w:p>
+    <w:p>
+      <w:pPr>
+        <w:pStyle w:val="Heading2"/>
+      </w:pPr>
+      <w:r>
+        <w:t>Pull from GitHub</w:t>
+      </w:r>
+    </w:p>
+    <w:p>
+      <w:pPr>
+        <w:widowControl w:val="0"/>
+        <w:pBdr>
+          <w:top w:val="nil"/>
+          <w:left w:val="nil"/>
+          <w:bottom w:val="nil"/>
+          <w:right w:val="nil"/>
+          <w:between w:val="nil"/>
+        </w:pBdr>
+      </w:pPr>
+      <w:r>
+        <w:t>Typically,</w:t>
+      </w:r>
+      <w:r>
+        <w:t xml:space="preserve"> </w:t>
+      </w:r>
+      <w:r>
+        <w:t>“pull”</w:t>
+      </w:r>
+      <w:r>
+        <w:t xml:space="preserve"> is used when code is being developed on two or more workstations.  To download the latest code to a development station that already has a project cloned:</w:t>
+      </w:r>
+    </w:p>
+    <w:p>
+      <w:pPr>
+        <w:pStyle w:val="ListParagraph"/>
+        <w:widowControl w:val="0"/>
+        <w:numPr>
+          <w:ilvl w:val="0"/>
+          <w:numId w:val="6"/>
+        </w:numPr>
+        <w:pBdr>
+          <w:top w:val="nil"/>
+          <w:left w:val="nil"/>
+          <w:bottom w:val="nil"/>
+          <w:right w:val="nil"/>
+          <w:between w:val="nil"/>
+        </w:pBdr>
+      </w:pPr>
+      <w:r>
+        <w:t>Open a command window by typing “</w:t>
+      </w:r>
+      <w:proofErr w:type="spellStart"/>
+      <w:r>
+        <w:t>cmd</w:t>
+      </w:r>
+      <w:proofErr w:type="spellEnd"/>
+      <w:r>
+        <w:t>” into the Search bar.</w:t>
+      </w:r>
+    </w:p>
+    <w:p>
+      <w:pPr>
+        <w:pStyle w:val="ListParagraph"/>
+        <w:widowControl w:val="0"/>
+        <w:numPr>
+          <w:ilvl w:val="0"/>
+          <w:numId w:val="6"/>
+        </w:numPr>
+        <w:pBdr>
+          <w:top w:val="nil"/>
+          <w:left w:val="nil"/>
+          <w:bottom w:val="nil"/>
+          <w:right w:val="nil"/>
+          <w:between w:val="nil"/>
+        </w:pBdr>
+      </w:pPr>
+      <w:r>
+        <w:t>Enter the drive letter followed by a colon (m:) where  the project exists.</w:t>
+      </w:r>
+    </w:p>
+    <w:p>
+      <w:pPr>
+        <w:pStyle w:val="ListParagraph"/>
+        <w:widowControl w:val="0"/>
+        <w:numPr>
+          <w:ilvl w:val="0"/>
+          <w:numId w:val="6"/>
+        </w:numPr>
+        <w:pBdr>
+          <w:top w:val="nil"/>
+          <w:left w:val="nil"/>
+          <w:bottom w:val="nil"/>
+          <w:right w:val="nil"/>
+          <w:between w:val="nil"/>
+        </w:pBdr>
+      </w:pPr>
+      <w:r>
+        <w:t>Change directory  (cd) to the project folder</w:t>
+      </w:r>
+      <w:r>
+        <w:t>.</w:t>
+      </w:r>
+    </w:p>
+    <w:p>
+      <w:pPr>
+        <w:pStyle w:val="ListParagraph"/>
+        <w:widowControl w:val="0"/>
+        <w:numPr>
+          <w:ilvl w:val="0"/>
+          <w:numId w:val="6"/>
+        </w:numPr>
+        <w:pBdr>
+          <w:top w:val="nil"/>
+          <w:left w:val="nil"/>
+          <w:bottom w:val="nil"/>
+          <w:right w:val="nil"/>
+          <w:between w:val="nil"/>
+        </w:pBdr>
+      </w:pPr>
+      <w:r>
+        <w:t>Enter “git pull”  to update the local copy of the project from GitHub.</w:t>
+      </w:r>
+    </w:p>
+    <w:p>
+      <w:pPr>
+        <w:widowControl w:val="0"/>
+        <w:pBdr>
+          <w:top w:val="nil"/>
+          <w:left w:val="nil"/>
+          <w:bottom w:val="nil"/>
+          <w:right w:val="nil"/>
+          <w:between w:val="nil"/>
+        </w:pBdr>
+      </w:pPr>
+    </w:p>
+    <w:p>
+      <w:pPr>
+        <w:widowControl w:val="0"/>
+        <w:pBdr>
+          <w:top w:val="nil"/>
+          <w:left w:val="nil"/>
+          <w:bottom w:val="nil"/>
+          <w:right w:val="nil"/>
+          <w:between w:val="nil"/>
+        </w:pBdr>
+      </w:pPr>
+      <w:r>
+        <w:rPr>
+          <w:noProof/>
+        </w:rPr>
+        <w:drawing>
+          <wp:inline distT="0" distB="0" distL="0" distR="0" wp14:anchorId="7145355E" wp14:editId="337FC059">
+            <wp:extent cx="4105275" cy="3267554"/>
+            <wp:effectExtent l="0" t="0" r="0" b="9525"/>
+            <wp:docPr id="549185055" name="Picture 1" descr="A screenshot of a computer program&#10;&#10;AI-generated content may be incorrect."/>
+            <wp:cNvGraphicFramePr>
+              <a:graphicFrameLocks xmlns:a="http://schemas.openxmlformats.org/drawingml/2006/main" noChangeAspect="1"/>
+            </wp:cNvGraphicFramePr>
+            <a:graphic xmlns:a="http://schemas.openxmlformats.org/drawingml/2006/main">
+              <a:graphicData uri="http://schemas.openxmlformats.org/drawingml/2006/picture">
+                <pic:pic xmlns:pic="http://schemas.openxmlformats.org/drawingml/2006/picture">
+                  <pic:nvPicPr>
+                    <pic:cNvPr id="549185055" name="Picture 1" descr="A screenshot of a computer program&#10;&#10;AI-generated content may be incorrect."/>
+                    <pic:cNvPicPr/>
+                  </pic:nvPicPr>
+                  <pic:blipFill>
+                    <a:blip r:embed="rId9"/>
+                    <a:stretch>
+                      <a:fillRect/>
+                    </a:stretch>
+                  </pic:blipFill>
+                  <pic:spPr>
+                    <a:xfrm>
+                      <a:off x="0" y="0"/>
+                      <a:ext cx="4116073" cy="3276148"/>
+                    </a:xfrm>
+                    <a:prstGeom prst="rect">
+                      <a:avLst/>
+                    </a:prstGeom>
+                  </pic:spPr>
+                </pic:pic>
+              </a:graphicData>
+            </a:graphic>
+          </wp:inline>
+        </w:drawing>
+      </w:r>
+    </w:p>
+    <w:p>
+      <w:pPr>
+        <w:widowControl w:val="0"/>
+        <w:pBdr>
+          <w:top w:val="nil"/>
+          <w:left w:val="nil"/>
+          <w:bottom w:val="nil"/>
+          <w:right w:val="nil"/>
+          <w:between w:val="nil"/>
+        </w:pBdr>
+      </w:pPr>
+    </w:p>
+    <w:p>
+      <w:pPr>
+        <w:widowControl w:val="0"/>
+        <w:pBdr>
+          <w:top w:val="nil"/>
+          <w:left w:val="nil"/>
+          <w:bottom w:val="nil"/>
+          <w:right w:val="nil"/>
+          <w:between w:val="nil"/>
+        </w:pBdr>
+      </w:pPr>
+    </w:p>
+    <w:p>
+      <w:pPr>
+        <w:pStyle w:val="Heading2"/>
+      </w:pPr>
+      <w:r>
+        <w:lastRenderedPageBreak/>
+        <w:t xml:space="preserve">Building </w:t>
+      </w:r>
+      <w:r>
+        <w:t>the LabVIEW App</w:t>
+      </w:r>
+      <w:r>
+        <w:t xml:space="preserve"> </w:t>
+      </w:r>
+      <w:r>
+        <w:t>E</w:t>
+      </w:r>
+      <w:r>
+        <w:t xml:space="preserve">xecutable </w:t>
+      </w:r>
+    </w:p>
+    <w:p>
+      <w:r>
+        <w:t>LabVIEW sourced code can only be edited and run in the LabVIEW development system. The</w:t>
+      </w:r>
+      <w:r>
+        <w:t xml:space="preserve"> </w:t>
+      </w:r>
+      <w:proofErr w:type="gramStart"/>
+      <w:r>
+        <w:t>project is</w:t>
+      </w:r>
+      <w:proofErr w:type="gramEnd"/>
+      <w:r>
+        <w:t xml:space="preserve"> configuration is maintained in the LabVIEW Project file, which also </w:t>
+      </w:r>
+      <w:r>
+        <w:t xml:space="preserve">contains the system commands to build the executable.  </w:t>
+      </w:r>
+      <w:r>
+        <w:t>The executable can be run on any Windows PC that has LabVIEW Run-time installed.</w:t>
+      </w:r>
+    </w:p>
+    <w:p>
+      <w:pPr>
+        <w:pStyle w:val="ListParagraph"/>
+        <w:numPr>
+          <w:ilvl w:val="0"/>
+          <w:numId w:val="7"/>
+        </w:numPr>
+      </w:pPr>
+      <w:r>
+        <w:t xml:space="preserve">In Windows, navigate to the project folder, </w:t>
+      </w:r>
+      <w:proofErr w:type="gramStart"/>
+      <w:r>
+        <w:t xml:space="preserve"> ..</w:t>
+      </w:r>
+      <w:proofErr w:type="gramEnd"/>
+      <w:r>
+        <w:t>\PWC_OLS</w:t>
+      </w:r>
+    </w:p>
+    <w:p>
+      <w:pPr>
+        <w:pStyle w:val="ListParagraph"/>
+        <w:numPr>
+          <w:ilvl w:val="0"/>
+          <w:numId w:val="7"/>
+        </w:numPr>
+      </w:pPr>
+      <w:r>
+        <w:t xml:space="preserve">Select the LabVIEW Project File. </w:t>
+      </w:r>
+    </w:p>
+    <w:p/>
+    <w:p>
+      <w:pPr>
+        <w:ind w:left="720"/>
+        <w:rPr>
+          <w:b/>
+          <w:bCs/>
+        </w:rPr>
+      </w:pPr>
+      <w:r>
+        <w:rPr>
+          <w:b/>
+          <w:bCs/>
+          <w:noProof/>
+        </w:rPr>
+        <w:drawing>
+          <wp:inline distT="0" distB="0" distL="0" distR="0" wp14:anchorId="0982AA0A" wp14:editId="1CDAA547">
+            <wp:extent cx="3803015" cy="1288711"/>
+            <wp:effectExtent l="0" t="0" r="6985" b="6985"/>
+            <wp:docPr id="1238645953" name="Picture 1"/>
+            <wp:cNvGraphicFramePr>
+              <a:graphicFrameLocks xmlns:a="http://schemas.openxmlformats.org/drawingml/2006/main" noChangeAspect="1"/>
+            </wp:cNvGraphicFramePr>
+            <a:graphic xmlns:a="http://schemas.openxmlformats.org/drawingml/2006/main">
+              <a:graphicData uri="http://schemas.openxmlformats.org/drawingml/2006/picture">
+                <pic:pic xmlns:pic="http://schemas.openxmlformats.org/drawingml/2006/picture">
+                  <pic:nvPicPr>
+                    <pic:cNvPr id="0" name="Picture 2"/>
+                    <pic:cNvPicPr>
+                      <a:picLocks noChangeAspect="1" noChangeArrowheads="1"/>
+                    </pic:cNvPicPr>
+                  </pic:nvPicPr>
+                  <pic:blipFill>
+                    <a:blip r:embed="rId10">
+                      <a:extLst>
+                        <a:ext uri="{28A0092B-C50C-407E-A947-70E740481C1C}">
+                          <a14:useLocalDpi xmlns:a14="http://schemas.microsoft.com/office/drawing/2010/main" val="0"/>
+                        </a:ext>
+                      </a:extLst>
+                    </a:blip>
+                    <a:srcRect/>
+                    <a:stretch>
+                      <a:fillRect/>
+                    </a:stretch>
+                  </pic:blipFill>
+                  <pic:spPr bwMode="auto">
+                    <a:xfrm>
+                      <a:off x="0" y="0"/>
+                      <a:ext cx="3813514" cy="1292269"/>
+                    </a:xfrm>
+                    <a:prstGeom prst="rect">
+                      <a:avLst/>
+                    </a:prstGeom>
+                    <a:noFill/>
+                  </pic:spPr>
+                </pic:pic>
+              </a:graphicData>
+            </a:graphic>
+          </wp:inline>
+        </w:drawing>
+      </w:r>
+    </w:p>
+    <w:p>
+      <w:pPr>
+        <w:pStyle w:val="ListParagraph"/>
+        <w:numPr>
+          <w:ilvl w:val="0"/>
+          <w:numId w:val="0"/>
+        </w:numPr>
+        <w:ind w:left="720"/>
+        <w:rPr>
+          <w:b/>
+          <w:bCs/>
+        </w:rPr>
+      </w:pPr>
+    </w:p>
+    <w:p>
+      <w:pPr>
+        <w:pStyle w:val="ListParagraph"/>
+        <w:numPr>
+          <w:ilvl w:val="0"/>
+          <w:numId w:val="7"/>
+        </w:numPr>
+      </w:pPr>
+      <w:r>
+        <w:t>Expand the build specification branch</w:t>
+      </w:r>
+    </w:p>
+    <w:p>
+      <w:pPr>
+        <w:pStyle w:val="ListParagraph"/>
+        <w:numPr>
+          <w:ilvl w:val="0"/>
+          <w:numId w:val="7"/>
+        </w:numPr>
+        <w:spacing w:after="120"/>
+      </w:pPr>
+      <w:r>
+        <w:t>Double click on the MLOI-OLS Tester icon.</w:t>
+      </w:r>
+    </w:p>
+    <w:p>
+      <w:pPr>
+        <w:pStyle w:val="ListParagraph"/>
+        <w:numPr>
+          <w:ilvl w:val="0"/>
+          <w:numId w:val="0"/>
+        </w:numPr>
+        <w:spacing w:after="120"/>
+        <w:ind w:left="720"/>
+      </w:pPr>
+    </w:p>
+    <w:p>
+      <w:pPr>
+        <w:pStyle w:val="ListParagraph"/>
+        <w:numPr>
+          <w:ilvl w:val="0"/>
+          <w:numId w:val="0"/>
+        </w:numPr>
+        <w:spacing w:after="120"/>
+        <w:ind w:left="720"/>
+      </w:pPr>
+      <w:r>
+        <w:rPr>
+          <w:noProof/>
+        </w:rPr>
+        <w:drawing>
+          <wp:inline distT="0" distB="0" distL="0" distR="0" wp14:anchorId="50F58B3A" wp14:editId="51B5413C">
+            <wp:extent cx="1433195" cy="1421527"/>
+            <wp:effectExtent l="0" t="0" r="0" b="7620"/>
+            <wp:docPr id="552423686" name="Picture 2" descr="A screenshot of a computer program&#10;&#10;AI-generated content may be incorrect."/>
+            <wp:cNvGraphicFramePr>
+              <a:graphicFrameLocks xmlns:a="http://schemas.openxmlformats.org/drawingml/2006/main" noChangeAspect="1"/>
+            </wp:cNvGraphicFramePr>
+            <a:graphic xmlns:a="http://schemas.openxmlformats.org/drawingml/2006/main">
+              <a:graphicData uri="http://schemas.openxmlformats.org/drawingml/2006/picture">
+                <pic:pic xmlns:pic="http://schemas.openxmlformats.org/drawingml/2006/picture">
+                  <pic:nvPicPr>
+                    <pic:cNvPr id="552423686" name="Picture 2" descr="A screenshot of a computer program&#10;&#10;AI-generated content may be incorrect."/>
+                    <pic:cNvPicPr>
+                      <a:picLocks noChangeAspect="1" noChangeArrowheads="1"/>
+                    </pic:cNvPicPr>
+                  </pic:nvPicPr>
+                  <pic:blipFill>
+                    <a:blip r:embed="rId11" cstate="print">
+                      <a:extLst>
+                        <a:ext uri="{28A0092B-C50C-407E-A947-70E740481C1C}">
+                          <a14:useLocalDpi xmlns:a14="http://schemas.microsoft.com/office/drawing/2010/main" val="0"/>
+                        </a:ext>
+                      </a:extLst>
+                    </a:blip>
+                    <a:srcRect/>
+                    <a:stretch>
+                      <a:fillRect/>
+                    </a:stretch>
+                  </pic:blipFill>
+                  <pic:spPr bwMode="auto">
+                    <a:xfrm>
+                      <a:off x="0" y="0"/>
+                      <a:ext cx="1435196" cy="1423512"/>
+                    </a:xfrm>
+                    <a:prstGeom prst="rect">
+                      <a:avLst/>
+                    </a:prstGeom>
+                    <a:noFill/>
+                  </pic:spPr>
+                </pic:pic>
+              </a:graphicData>
+            </a:graphic>
+          </wp:inline>
+        </w:drawing>
+      </w:r>
+    </w:p>
+    <w:p>
+      <w:pPr>
+        <w:pStyle w:val="ListParagraph"/>
+        <w:numPr>
+          <w:ilvl w:val="0"/>
+          <w:numId w:val="0"/>
+        </w:numPr>
+        <w:spacing w:after="120"/>
+        <w:ind w:left="720"/>
+      </w:pPr>
+    </w:p>
+    <w:p>
+      <w:pPr>
+        <w:pStyle w:val="ListParagraph"/>
+        <w:numPr>
+          <w:ilvl w:val="0"/>
+          <w:numId w:val="7"/>
+        </w:numPr>
+        <w:spacing w:after="120"/>
+      </w:pPr>
+      <w:r>
+        <w:t>Click the “Build” Button.</w:t>
+      </w:r>
+    </w:p>
+    <w:p>
+      <w:pPr>
+        <w:pStyle w:val="ListParagraph"/>
+        <w:numPr>
+          <w:ilvl w:val="0"/>
+          <w:numId w:val="7"/>
+        </w:numPr>
+        <w:spacing w:after="120"/>
+      </w:pPr>
+      <w:r>
+        <w:t>The default destination folder should be named “builds” in the project folder.</w:t>
+      </w:r>
+    </w:p>
+    <w:p>
+      <w:pPr>
+        <w:pStyle w:val="ListParagraph"/>
+        <w:numPr>
+          <w:ilvl w:val="0"/>
+          <w:numId w:val="7"/>
+        </w:numPr>
+        <w:spacing w:after="120"/>
+      </w:pPr>
+      <w:r>
+        <w:t xml:space="preserve">Save and </w:t>
+      </w:r>
+      <w:proofErr w:type="gramStart"/>
+      <w:r>
+        <w:t>Close</w:t>
+      </w:r>
+      <w:proofErr w:type="gramEnd"/>
+      <w:r>
+        <w:t xml:space="preserve"> the project folder.</w:t>
+      </w:r>
+    </w:p>
+    <w:p>
+      <w:pPr>
+        <w:pStyle w:val="ListParagraph"/>
+        <w:numPr>
+          <w:ilvl w:val="0"/>
+          <w:numId w:val="7"/>
+        </w:numPr>
+        <w:spacing w:after="120"/>
+      </w:pPr>
+      <w:r>
+        <w:t xml:space="preserve">Open </w:t>
+      </w:r>
+      <w:proofErr w:type="spellStart"/>
+      <w:r>
+        <w:t>Cmd</w:t>
+      </w:r>
+      <w:proofErr w:type="spellEnd"/>
+      <w:r>
+        <w:t xml:space="preserve"> window to upload the build to GitHub</w:t>
+      </w:r>
+    </w:p>
+    <w:p>
+      <w:pPr>
+        <w:pStyle w:val="ListParagraph"/>
+        <w:numPr>
+          <w:ilvl w:val="0"/>
+          <w:numId w:val="7"/>
+        </w:numPr>
+        <w:spacing w:after="120"/>
+      </w:pPr>
+      <w:proofErr w:type="gramStart"/>
+      <w:r>
+        <w:t>Navigate to</w:t>
+      </w:r>
+      <w:proofErr w:type="gramEnd"/>
+      <w:r>
+        <w:t xml:space="preserve"> the project folder</w:t>
+      </w:r>
+    </w:p>
+    <w:p>
+      <w:pPr>
+        <w:pStyle w:val="ListParagraph"/>
+        <w:numPr>
+          <w:ilvl w:val="0"/>
+          <w:numId w:val="7"/>
+        </w:numPr>
+        <w:spacing w:after="120"/>
+      </w:pPr>
+      <w:r>
+        <w:t xml:space="preserve">Then </w:t>
+      </w:r>
+      <w:proofErr w:type="gramStart"/>
+      <w:r>
+        <w:t>git</w:t>
+      </w:r>
+      <w:proofErr w:type="gramEnd"/>
+      <w:r>
+        <w:t xml:space="preserve"> </w:t>
+      </w:r>
+      <w:proofErr w:type="gramStart"/>
+      <w:r>
+        <w:t>add .</w:t>
+      </w:r>
+      <w:proofErr w:type="gramEnd"/>
+      <w:r>
+        <w:t xml:space="preserve">  (note the ‘.’ is required); git commit -m “some comment”</w:t>
+      </w:r>
+    </w:p>
+    <w:p>
+      <w:pPr>
+        <w:pStyle w:val="ListParagraph"/>
+        <w:numPr>
+          <w:ilvl w:val="0"/>
+          <w:numId w:val="7"/>
+        </w:numPr>
+        <w:spacing w:after="120"/>
+      </w:pPr>
+      <w:r>
+        <w:t>And git push does the upload to GitHub.</w:t>
+      </w:r>
+    </w:p>
+    <w:p>
+      <w:pPr>
+        <w:pStyle w:val="ListParagraph"/>
+        <w:numPr>
+          <w:ilvl w:val="0"/>
+          <w:numId w:val="0"/>
+        </w:numPr>
+        <w:spacing w:after="120"/>
+        <w:ind w:left="720"/>
+      </w:pPr>
+    </w:p>
+    <w:p>
+      <w:pPr>
+        <w:pStyle w:val="ListParagraph"/>
+        <w:numPr>
+          <w:ilvl w:val="0"/>
+          <w:numId w:val="0"/>
+        </w:numPr>
+        <w:spacing w:after="120"/>
+        <w:ind w:left="720"/>
+      </w:pPr>
+    </w:p>
+    <w:p>
+      <w:pPr>
+        <w:spacing w:after="120"/>
+      </w:pPr>
+      <w:r>
+        <w:rPr>
+          <w:noProof/>
+        </w:rPr>
+        <w:lastRenderedPageBreak/>
+        <w:drawing>
+          <wp:inline distT="0" distB="0" distL="0" distR="0" wp14:anchorId="285A1207" wp14:editId="1C05CB93">
+            <wp:extent cx="3889375" cy="6858635"/>
+            <wp:effectExtent l="0" t="0" r="0" b="0"/>
+            <wp:docPr id="56358989" name="Picture 1"/>
+            <wp:cNvGraphicFramePr>
+              <a:graphicFrameLocks xmlns:a="http://schemas.openxmlformats.org/drawingml/2006/main" noChangeAspect="1"/>
+            </wp:cNvGraphicFramePr>
+            <a:graphic xmlns:a="http://schemas.openxmlformats.org/drawingml/2006/main">
+              <a:graphicData uri="http://schemas.openxmlformats.org/drawingml/2006/picture">
+                <pic:pic xmlns:pic="http://schemas.openxmlformats.org/drawingml/2006/picture">
+                  <pic:nvPicPr>
+                    <pic:cNvPr id="0" name="Picture 2"/>
+                    <pic:cNvPicPr>
+                      <a:picLocks noChangeAspect="1" noChangeArrowheads="1"/>
+                    </pic:cNvPicPr>
+                  </pic:nvPicPr>
+                  <pic:blipFill>
+                    <a:blip r:embed="rId12">
+                      <a:extLst>
+                        <a:ext uri="{28A0092B-C50C-407E-A947-70E740481C1C}">
+                          <a14:useLocalDpi xmlns:a14="http://schemas.microsoft.com/office/drawing/2010/main" val="0"/>
+                        </a:ext>
+                      </a:extLst>
+                    </a:blip>
+                    <a:srcRect/>
+                    <a:stretch>
+                      <a:fillRect/>
+                    </a:stretch>
+                  </pic:blipFill>
+                  <pic:spPr bwMode="auto">
+                    <a:xfrm>
+                      <a:off x="0" y="0"/>
+                      <a:ext cx="3889375" cy="6858635"/>
+                    </a:xfrm>
+                    <a:prstGeom prst="rect">
+                      <a:avLst/>
+                    </a:prstGeom>
+                    <a:noFill/>
+                  </pic:spPr>
+                </pic:pic>
+              </a:graphicData>
+            </a:graphic>
+          </wp:inline>
+        </w:drawing>
+      </w:r>
+    </w:p>
+    <w:p>
+      <w:pPr>
+        <w:pStyle w:val="Heading2"/>
+      </w:pPr>
+      <w:r>
+        <w:t>Deploying</w:t>
+      </w:r>
+      <w:r>
+        <w:t xml:space="preserve"> the LV app to the target test-PC.</w:t>
+      </w:r>
+    </w:p>
+    <w:p>
+      <w:r>
+        <w:t xml:space="preserve">The LV app executable is saved in the Allen Aircraft project on GitHub at </w:t>
+      </w:r>
+      <w:hyperlink r:id="rId13" w:history="1">
+        <w:r>
+          <w:rPr>
+            <w:rStyle w:val="Hyperlink"/>
+          </w:rPr>
+          <w:t xml:space="preserve">GitHub - </w:t>
+        </w:r>
+        <w:proofErr w:type="spellStart"/>
+        <w:r>
+          <w:rPr>
+            <w:rStyle w:val="Hyperlink"/>
+          </w:rPr>
+          <w:t>AllenAircraft</w:t>
+        </w:r>
+        <w:proofErr w:type="spellEnd"/>
+        <w:r>
+          <w:rPr>
+            <w:rStyle w:val="Hyperlink"/>
+          </w:rPr>
+          <w:t>/PWC-OLS</w:t>
+        </w:r>
+      </w:hyperlink>
+      <w:r>
+        <w:t xml:space="preserve">  The easiest way to download the LV app is to download the project as a zip file and extract the MLOI-OLS LV Tester folder to the target PC desktop.</w:t>
+      </w:r>
+      <w:r>
+        <w:t xml:space="preserve">  Perform the following steps on the Test target PC.</w:t>
+      </w:r>
+    </w:p>
+    <w:p>
+      <w:pPr>
+        <w:pStyle w:val="ListParagraph"/>
+        <w:numPr>
+          <w:ilvl w:val="0"/>
+          <w:numId w:val="0"/>
+        </w:numPr>
+        <w:spacing w:after="120"/>
+        <w:ind w:left="720"/>
+      </w:pPr>
+    </w:p>
+    <w:p>
+      <w:pPr>
+        <w:pStyle w:val="ListParagraph"/>
+        <w:numPr>
+          <w:ilvl w:val="0"/>
+          <w:numId w:val="9"/>
+        </w:numPr>
+        <w:spacing w:after="120"/>
+      </w:pPr>
+      <w:r>
+        <w:t xml:space="preserve">Use </w:t>
+      </w:r>
+      <w:r>
+        <w:t>an internet</w:t>
+      </w:r>
+      <w:r>
+        <w:t xml:space="preserve"> browser to navigate to </w:t>
+      </w:r>
+      <w:r>
+        <w:rPr>
+          <w:i/>
+          <w:iCs/>
+        </w:rPr>
+        <w:t>GitHub-Allen Aircraft/PWC-OLS</w:t>
+      </w:r>
+      <w:r>
+        <w:t>.</w:t>
+      </w:r>
+      <w:r>
+        <w:t xml:space="preserve"> Click on </w:t>
+      </w:r>
+      <w:proofErr w:type="gramStart"/>
+      <w:r>
+        <w:t>Code</w:t>
+      </w:r>
+      <w:proofErr w:type="gramEnd"/>
+      <w:r>
+        <w:t xml:space="preserve"> button.</w:t>
+      </w:r>
+    </w:p>
+    <w:p>
+      <w:pPr>
+        <w:pStyle w:val="ListParagraph"/>
+        <w:numPr>
+          <w:ilvl w:val="0"/>
+          <w:numId w:val="9"/>
+        </w:numPr>
+        <w:spacing w:after="120"/>
+      </w:pPr>
+      <w:r>
+        <w:lastRenderedPageBreak/>
+        <w:t xml:space="preserve">Select the Version of the project to be downloaded.  Note that Main is the latest Version released. Other </w:t>
+      </w:r>
+      <w:proofErr w:type="gramStart"/>
+      <w:r>
+        <w:t>version</w:t>
+      </w:r>
+      <w:proofErr w:type="gramEnd"/>
+      <w:r>
+        <w:t xml:space="preserve"> </w:t>
+      </w:r>
+      <w:proofErr w:type="gramStart"/>
+      <w:r>
+        <w:t>are</w:t>
+      </w:r>
+      <w:proofErr w:type="gramEnd"/>
+      <w:r>
+        <w:t xml:space="preserve"> either archives or under evaluation.  In this example Q02 is shown, so Main is the previous version Q01. See Versioning control. </w:t>
+      </w:r>
+    </w:p>
+    <w:p>
+      <w:pPr>
+        <w:pStyle w:val="ListParagraph"/>
+        <w:numPr>
+          <w:ilvl w:val="0"/>
+          <w:numId w:val="0"/>
+        </w:numPr>
+        <w:spacing w:after="120"/>
+        <w:ind w:left="1440"/>
+      </w:pPr>
+    </w:p>
+    <w:p>
+      <w:pPr>
+        <w:pStyle w:val="ListParagraph"/>
+        <w:numPr>
+          <w:ilvl w:val="0"/>
+          <w:numId w:val="0"/>
+        </w:numPr>
+        <w:spacing w:after="120"/>
+        <w:ind w:left="720"/>
+      </w:pPr>
+      <w:r>
+        <w:rPr>
+          <w:noProof/>
+        </w:rPr>
+        <w:drawing>
+          <wp:inline distT="0" distB="0" distL="0" distR="0" wp14:anchorId="0E332788" wp14:editId="49AB00DF">
+            <wp:extent cx="4307205" cy="2372071"/>
+            <wp:effectExtent l="0" t="0" r="0" b="9525"/>
+            <wp:docPr id="1889078754" name="Picture 2"/>
+            <wp:cNvGraphicFramePr>
+              <a:graphicFrameLocks xmlns:a="http://schemas.openxmlformats.org/drawingml/2006/main" noChangeAspect="1"/>
+            </wp:cNvGraphicFramePr>
+            <a:graphic xmlns:a="http://schemas.openxmlformats.org/drawingml/2006/main">
+              <a:graphicData uri="http://schemas.openxmlformats.org/drawingml/2006/picture">
+                <pic:pic xmlns:pic="http://schemas.openxmlformats.org/drawingml/2006/picture">
+                  <pic:nvPicPr>
+                    <pic:cNvPr id="0" name="Picture 3"/>
+                    <pic:cNvPicPr>
+                      <a:picLocks noChangeAspect="1" noChangeArrowheads="1"/>
+                    </pic:cNvPicPr>
+                  </pic:nvPicPr>
+                  <pic:blipFill>
+                    <a:blip r:embed="rId14" cstate="print">
+                      <a:extLst>
+                        <a:ext uri="{28A0092B-C50C-407E-A947-70E740481C1C}">
+                          <a14:useLocalDpi xmlns:a14="http://schemas.microsoft.com/office/drawing/2010/main" val="0"/>
+                        </a:ext>
+                      </a:extLst>
+                    </a:blip>
+                    <a:srcRect/>
+                    <a:stretch>
+                      <a:fillRect/>
+                    </a:stretch>
+                  </pic:blipFill>
+                  <pic:spPr bwMode="auto">
+                    <a:xfrm>
+                      <a:off x="0" y="0"/>
+                      <a:ext cx="4325001" cy="2381871"/>
+                    </a:xfrm>
+                    <a:prstGeom prst="rect">
+                      <a:avLst/>
+                    </a:prstGeom>
+                    <a:noFill/>
+                  </pic:spPr>
+                </pic:pic>
+              </a:graphicData>
+            </a:graphic>
+          </wp:inline>
+        </w:drawing>
+      </w:r>
+    </w:p>
+    <w:p>
+      <w:pPr>
+        <w:pStyle w:val="ListParagraph"/>
+        <w:numPr>
+          <w:ilvl w:val="0"/>
+          <w:numId w:val="0"/>
+        </w:numPr>
+        <w:spacing w:after="120"/>
+        <w:ind w:left="720"/>
+      </w:pPr>
+    </w:p>
+    <w:p>
+      <w:pPr>
+        <w:pStyle w:val="ListParagraph"/>
+        <w:numPr>
+          <w:ilvl w:val="0"/>
+          <w:numId w:val="9"/>
+        </w:numPr>
+        <w:spacing w:after="120"/>
+      </w:pPr>
+      <w:r>
+        <w:t>Click on the green CLONE button then select “Download ZIP”</w:t>
+      </w:r>
+    </w:p>
+    <w:p>
+      <w:pPr>
+        <w:pStyle w:val="ListParagraph"/>
+        <w:numPr>
+          <w:ilvl w:val="0"/>
+          <w:numId w:val="9"/>
+        </w:numPr>
+        <w:spacing w:after="120"/>
+      </w:pPr>
+      <w:r>
+        <w:t>Open the project zip file; navigate to</w:t>
+      </w:r>
+      <w:proofErr w:type="gramStart"/>
+      <w:r>
+        <w:t xml:space="preserve"> ..</w:t>
+      </w:r>
+      <w:proofErr w:type="gramEnd"/>
+      <w:r>
+        <w:t>\builds</w:t>
+      </w:r>
+    </w:p>
+    <w:p>
+      <w:pPr>
+        <w:pStyle w:val="ListParagraph"/>
+        <w:numPr>
+          <w:ilvl w:val="0"/>
+          <w:numId w:val="9"/>
+        </w:numPr>
+        <w:spacing w:after="120"/>
+      </w:pPr>
+      <w:r>
+        <w:t xml:space="preserve">Copy folder </w:t>
+      </w:r>
+      <w:r>
+        <w:rPr>
+          <w:i/>
+          <w:iCs/>
+        </w:rPr>
+        <w:t>MLOI-OLS LV Tester</w:t>
+      </w:r>
+      <w:r>
+        <w:t xml:space="preserve"> to the Target PC, default is desktop.</w:t>
+      </w:r>
+    </w:p>
+    <w:p>
+      <w:pPr>
+        <w:pStyle w:val="ListParagraph"/>
+        <w:numPr>
+          <w:ilvl w:val="0"/>
+          <w:numId w:val="9"/>
+        </w:numPr>
+        <w:spacing w:after="120"/>
+      </w:pPr>
+      <w:r>
+        <w:t xml:space="preserve">Open the </w:t>
+      </w:r>
+      <w:r>
+        <w:rPr>
+          <w:i/>
+          <w:iCs/>
+        </w:rPr>
+        <w:t>MLOI-OLS LV Tester</w:t>
+      </w:r>
+      <w:r>
+        <w:t xml:space="preserve"> folder, and create a shortcut to </w:t>
+      </w:r>
+      <w:r>
+        <w:rPr>
+          <w:i/>
+          <w:iCs/>
+        </w:rPr>
+        <w:t>_MLOI_Q02.exe</w:t>
+      </w:r>
+    </w:p>
+    <w:p>
+      <w:pPr>
+        <w:pStyle w:val="ListParagraph"/>
+        <w:numPr>
+          <w:ilvl w:val="0"/>
+          <w:numId w:val="9"/>
+        </w:numPr>
+        <w:spacing w:after="120"/>
+      </w:pPr>
+      <w:r>
+        <w:t>Move the shortcut to the desktop.</w:t>
+      </w:r>
+    </w:p>
+    <w:p>
+      <w:pPr>
+        <w:pStyle w:val="ListParagraph"/>
+        <w:numPr>
+          <w:ilvl w:val="0"/>
+          <w:numId w:val="9"/>
+        </w:numPr>
+        <w:spacing w:after="120"/>
+      </w:pPr>
+      <w:r>
+        <w:t>Run the LV app by clicking on the new desktop shortcut.</w:t>
+      </w:r>
+    </w:p>
+    <w:p>
+      <w:pPr>
+        <w:pStyle w:val="ListParagraph"/>
+        <w:numPr>
+          <w:ilvl w:val="0"/>
+          <w:numId w:val="0"/>
+        </w:numPr>
+        <w:ind w:left="1440"/>
+      </w:pPr>
+    </w:p>
+    <w:p>
+      <w:pPr>
+        <w:pStyle w:val="ListParagraph"/>
+        <w:numPr>
+          <w:ilvl w:val="0"/>
+          <w:numId w:val="0"/>
+        </w:numPr>
+        <w:ind w:left="1440"/>
+      </w:pPr>
+    </w:p>
+    <w:p>
+      <w:pPr>
+        <w:ind w:left="1440" w:hanging="360"/>
+      </w:pPr>
+    </w:p>
     <w:sectPr>
-      <w:headerReference w:type="default" r:id="rId9"/>
-      <w:footerReference w:type="default" r:id="rId10"/>
+      <w:headerReference w:type="even" r:id="rId15"/>
+      <w:headerReference w:type="default" r:id="rId16"/>
+      <w:footerReference w:type="even" r:id="rId17"/>
+      <w:footerReference w:type="default" r:id="rId18"/>
+      <w:headerReference w:type="first" r:id="rId19"/>
+      <w:footerReference w:type="first" r:id="rId20"/>
       <w:pgSz w:w="12240" w:h="15840"/>
-      <w:pgMar w:top="1440" w:right="1440" w:bottom="1440" w:left="1440" w:header="0" w:footer="720" w:gutter="0"/>
+      <w:pgMar w:top="1215" w:right="1440" w:bottom="1440" w:left="1440" w:header="270" w:footer="720" w:gutter="0"/>
       <w:pgNumType w:start="1"/>
       <w:cols w:space="720"/>
     </w:sectPr>
@@ -3847,6 +4767,16 @@
 </file>
 
 <file path=word/footer1.xml><?xml version="1.0" encoding="utf-8"?>
+<w:ftr xmlns:wpc="http://schemas.microsoft.com/office/word/2010/wordprocessingCanvas" xmlns:cx="http://schemas.microsoft.com/office/drawing/2014/chartex" xmlns:cx1="http://schemas.microsoft.com/office/drawing/2015/9/8/chartex" xmlns:cx2="http://schemas.microsoft.com/office/drawing/2015/10/21/chartex" xmlns:cx3="http://schemas.microsoft.com/office/drawing/2016/5/9/chartex" xmlns:cx4="http://schemas.microsoft.com/office/drawing/2016/5/10/chartex" xmlns:cx5="http://schemas.microsoft.com/office/drawing/2016/5/11/chartex" xmlns:cx6="http://schemas.microsoft.com/office/drawing/2016/5/12/chartex" xmlns:cx7="http://schemas.microsoft.com/office/drawing/2016/5/13/chartex" xmlns:cx8="http://schemas.microsoft.com/office/drawing/2016/5/14/chartex" xmlns:mc="http://schemas.openxmlformats.org/markup-compatibility/2006" xmlns:aink="http://schemas.microsoft.com/office/drawing/2016/ink" xmlns:am3d="http://schemas.microsoft.com/office/drawing/2017/model3d" xmlns:o="urn:schemas-microsoft-com:office:office" xmlns:oel="http://schemas.microsoft.com/office/2019/extlst" xmlns:r="http://schemas.openxmlformats.org/officeDocument/2006/relationships" xmlns:m="http://schemas.openxmlformats.org/officeDocument/2006/math" xmlns:v="urn:schemas-microsoft-com:vml" xmlns:wp14="http://schemas.microsoft.com/office/word/2010/wordprocessingDrawing" xmlns:wp="http://schemas.openxmlformats.org/drawingml/2006/wordprocessingDrawing" xmlns:w10="urn:schemas-microsoft-com:office:word" xmlns:w="http://schemas.openxmlformats.org/wordprocessingml/2006/main" xmlns:w14="http://schemas.microsoft.com/office/word/2010/wordml" xmlns:w15="http://schemas.microsoft.com/office/word/2012/wordml" xmlns:w16cex="http://schemas.microsoft.com/office/word/2018/wordml/cex" xmlns:w16cid="http://schemas.microsoft.com/office/word/2016/wordml/cid" xmlns:w16="http://schemas.microsoft.com/office/word/2018/wordml" xmlns:w16du="http://schemas.microsoft.com/office/word/2023/wordml/word16du" xmlns:w16sdtdh="http://schemas.microsoft.com/office/word/2020/wordml/sdtdatahash" xmlns:w16sdtfl="http://schemas.microsoft.com/office/word/2024/wordml/sdtformatlock" xmlns:w16se="http://schemas.microsoft.com/office/word/2015/wordml/symex" xmlns:wpg="http://schemas.microsoft.com/office/word/2010/wordprocessingGroup" xmlns:wpi="http://schemas.microsoft.com/office/word/2010/wordprocessingInk" xmlns:wne="http://schemas.microsoft.com/office/word/2006/wordml" xmlns:wps="http://schemas.microsoft.com/office/word/2010/wordprocessingShape" mc:Ignorable="w14 w15 w16se w16cid w16 w16cex w16sdtdh w16sdtfl w16du wp14">
+  <w:p>
+    <w:pPr>
+      <w:pStyle w:val="Footer"/>
+    </w:pPr>
+  </w:p>
+</w:ftr>
+</file>
+
+<file path=word/footer2.xml><?xml version="1.0" encoding="utf-8"?>
 <w:ftr xmlns:wpc="http://schemas.microsoft.com/office/word/2010/wordprocessingCanvas" xmlns:cx="http://schemas.microsoft.com/office/drawing/2014/chartex" xmlns:cx1="http://schemas.microsoft.com/office/drawing/2015/9/8/chartex" xmlns:cx2="http://schemas.microsoft.com/office/drawing/2015/10/21/chartex" xmlns:cx3="http://schemas.microsoft.com/office/drawing/2016/5/9/chartex" xmlns:cx4="http://schemas.microsoft.com/office/drawing/2016/5/10/chartex" xmlns:cx5="http://schemas.microsoft.com/office/drawing/2016/5/11/chartex" xmlns:cx6="http://schemas.microsoft.com/office/drawing/2016/5/12/chartex" xmlns:cx7="http://schemas.microsoft.com/office/drawing/2016/5/13/chartex" xmlns:cx8="http://schemas.microsoft.com/office/drawing/2016/5/14/chartex" xmlns:mc="http://schemas.openxmlformats.org/markup-compatibility/2006" xmlns:aink="http://schemas.microsoft.com/office/drawing/2016/ink" xmlns:am3d="http://schemas.microsoft.com/office/drawing/2017/model3d" xmlns:o="urn:schemas-microsoft-com:office:office" xmlns:oel="http://schemas.microsoft.com/office/2019/extlst" xmlns:r="http://schemas.openxmlformats.org/officeDocument/2006/relationships" xmlns:m="http://schemas.openxmlformats.org/officeDocument/2006/math" xmlns:v="urn:schemas-microsoft-com:vml" xmlns:wp14="http://schemas.microsoft.com/office/word/2010/wordprocessingDrawing" xmlns:wp="http://schemas.openxmlformats.org/drawingml/2006/wordprocessingDrawing" xmlns:w10="urn:schemas-microsoft-com:office:word" xmlns:w="http://schemas.openxmlformats.org/wordprocessingml/2006/main" xmlns:w14="http://schemas.microsoft.com/office/word/2010/wordml" xmlns:w15="http://schemas.microsoft.com/office/word/2012/wordml" xmlns:w16cex="http://schemas.microsoft.com/office/word/2018/wordml/cex" xmlns:w16cid="http://schemas.microsoft.com/office/word/2016/wordml/cid" xmlns:w16="http://schemas.microsoft.com/office/word/2018/wordml" xmlns:w16du="http://schemas.microsoft.com/office/word/2023/wordml/word16du" xmlns:w16sdtdh="http://schemas.microsoft.com/office/word/2020/wordml/sdtdatahash" xmlns:w16sdtfl="http://schemas.microsoft.com/office/word/2024/wordml/sdtformatlock" xmlns:w16se="http://schemas.microsoft.com/office/word/2015/wordml/symex" xmlns:wpg="http://schemas.microsoft.com/office/word/2010/wordprocessingGroup" xmlns:wpi="http://schemas.microsoft.com/office/word/2010/wordprocessingInk" xmlns:wne="http://schemas.microsoft.com/office/word/2006/wordml" xmlns:wps="http://schemas.microsoft.com/office/word/2010/wordprocessingShape" mc:Ignorable="w14 w15 w16se w16cid w16 w16cex w16sdtdh w16sdtfl w16du wp14">
   <w:p>
     <w:pPr>
@@ -4027,6 +4957,16 @@
 </w:ftr>
 </file>
 
+<file path=word/footer3.xml><?xml version="1.0" encoding="utf-8"?>
+<w:ftr xmlns:wpc="http://schemas.microsoft.com/office/word/2010/wordprocessingCanvas" xmlns:cx="http://schemas.microsoft.com/office/drawing/2014/chartex" xmlns:cx1="http://schemas.microsoft.com/office/drawing/2015/9/8/chartex" xmlns:cx2="http://schemas.microsoft.com/office/drawing/2015/10/21/chartex" xmlns:cx3="http://schemas.microsoft.com/office/drawing/2016/5/9/chartex" xmlns:cx4="http://schemas.microsoft.com/office/drawing/2016/5/10/chartex" xmlns:cx5="http://schemas.microsoft.com/office/drawing/2016/5/11/chartex" xmlns:cx6="http://schemas.microsoft.com/office/drawing/2016/5/12/chartex" xmlns:cx7="http://schemas.microsoft.com/office/drawing/2016/5/13/chartex" xmlns:cx8="http://schemas.microsoft.com/office/drawing/2016/5/14/chartex" xmlns:mc="http://schemas.openxmlformats.org/markup-compatibility/2006" xmlns:aink="http://schemas.microsoft.com/office/drawing/2016/ink" xmlns:am3d="http://schemas.microsoft.com/office/drawing/2017/model3d" xmlns:o="urn:schemas-microsoft-com:office:office" xmlns:oel="http://schemas.microsoft.com/office/2019/extlst" xmlns:r="http://schemas.openxmlformats.org/officeDocument/2006/relationships" xmlns:m="http://schemas.openxmlformats.org/officeDocument/2006/math" xmlns:v="urn:schemas-microsoft-com:vml" xmlns:wp14="http://schemas.microsoft.com/office/word/2010/wordprocessingDrawing" xmlns:wp="http://schemas.openxmlformats.org/drawingml/2006/wordprocessingDrawing" xmlns:w10="urn:schemas-microsoft-com:office:word" xmlns:w="http://schemas.openxmlformats.org/wordprocessingml/2006/main" xmlns:w14="http://schemas.microsoft.com/office/word/2010/wordml" xmlns:w15="http://schemas.microsoft.com/office/word/2012/wordml" xmlns:w16cex="http://schemas.microsoft.com/office/word/2018/wordml/cex" xmlns:w16cid="http://schemas.microsoft.com/office/word/2016/wordml/cid" xmlns:w16="http://schemas.microsoft.com/office/word/2018/wordml" xmlns:w16du="http://schemas.microsoft.com/office/word/2023/wordml/word16du" xmlns:w16sdtdh="http://schemas.microsoft.com/office/word/2020/wordml/sdtdatahash" xmlns:w16sdtfl="http://schemas.microsoft.com/office/word/2024/wordml/sdtformatlock" xmlns:w16se="http://schemas.microsoft.com/office/word/2015/wordml/symex" xmlns:wpg="http://schemas.microsoft.com/office/word/2010/wordprocessingGroup" xmlns:wpi="http://schemas.microsoft.com/office/word/2010/wordprocessingInk" xmlns:wne="http://schemas.microsoft.com/office/word/2006/wordml" xmlns:wps="http://schemas.microsoft.com/office/word/2010/wordprocessingShape" mc:Ignorable="w14 w15 w16se w16cid w16 w16cex w16sdtdh w16sdtfl w16du wp14">
+  <w:p>
+    <w:pPr>
+      <w:pStyle w:val="Footer"/>
+    </w:pPr>
+  </w:p>
+</w:ftr>
+</file>
+
 <file path=word/footnotes.xml><?xml version="1.0" encoding="utf-8"?>
 <w:footnotes xmlns:wpc="http://schemas.microsoft.com/office/word/2010/wordprocessingCanvas" xmlns:cx="http://schemas.microsoft.com/office/drawing/2014/chartex" xmlns:cx1="http://schemas.microsoft.com/office/drawing/2015/9/8/chartex" xmlns:cx2="http://schemas.microsoft.com/office/drawing/2015/10/21/chartex" xmlns:cx3="http://schemas.microsoft.com/office/drawing/2016/5/9/chartex" xmlns:cx4="http://schemas.microsoft.com/office/drawing/2016/5/10/chartex" xmlns:cx5="http://schemas.microsoft.com/office/drawing/2016/5/11/chartex" xmlns:cx6="http://schemas.microsoft.com/office/drawing/2016/5/12/chartex" xmlns:cx7="http://schemas.microsoft.com/office/drawing/2016/5/13/chartex" xmlns:cx8="http://schemas.microsoft.com/office/drawing/2016/5/14/chartex" xmlns:mc="http://schemas.openxmlformats.org/markup-compatibility/2006" xmlns:aink="http://schemas.microsoft.com/office/drawing/2016/ink" xmlns:am3d="http://schemas.microsoft.com/office/drawing/2017/model3d" xmlns:o="urn:schemas-microsoft-com:office:office" xmlns:oel="http://schemas.microsoft.com/office/2019/extlst" xmlns:r="http://schemas.openxmlformats.org/officeDocument/2006/relationships" xmlns:m="http://schemas.openxmlformats.org/officeDocument/2006/math" xmlns:v="urn:schemas-microsoft-com:vml" xmlns:wp14="http://schemas.microsoft.com/office/word/2010/wordprocessingDrawing" xmlns:wp="http://schemas.openxmlformats.org/drawingml/2006/wordprocessingDrawing" xmlns:w10="urn:schemas-microsoft-com:office:word" xmlns:w="http://schemas.openxmlformats.org/wordprocessingml/2006/main" xmlns:w14="http://schemas.microsoft.com/office/word/2010/wordml" xmlns:w15="http://schemas.microsoft.com/office/word/2012/wordml" xmlns:w16cex="http://schemas.microsoft.com/office/word/2018/wordml/cex" xmlns:w16cid="http://schemas.microsoft.com/office/word/2016/wordml/cid" xmlns:w16="http://schemas.microsoft.com/office/word/2018/wordml" xmlns:w16du="http://schemas.microsoft.com/office/word/2023/wordml/word16du" xmlns:w16sdtdh="http://schemas.microsoft.com/office/word/2020/wordml/sdtdatahash" xmlns:w16sdtfl="http://schemas.microsoft.com/office/word/2024/wordml/sdtformatlock" xmlns:w16se="http://schemas.microsoft.com/office/word/2015/wordml/symex" xmlns:wpg="http://schemas.microsoft.com/office/word/2010/wordprocessingGroup" xmlns:wpi="http://schemas.microsoft.com/office/word/2010/wordprocessingInk" xmlns:wne="http://schemas.microsoft.com/office/word/2006/wordml" xmlns:wps="http://schemas.microsoft.com/office/word/2010/wordprocessingShape" mc:Ignorable="w14 w15 w16se w16cid w16 w16cex w16sdtdh w16sdtfl w16du wp14">
   <w:footnote w:type="separator" w:id="-1">
@@ -4047,6 +4987,16 @@
 </file>
 
 <file path=word/header1.xml><?xml version="1.0" encoding="utf-8"?>
+<w:hdr xmlns:wpc="http://schemas.microsoft.com/office/word/2010/wordprocessingCanvas" xmlns:cx="http://schemas.microsoft.com/office/drawing/2014/chartex" xmlns:cx1="http://schemas.microsoft.com/office/drawing/2015/9/8/chartex" xmlns:cx2="http://schemas.microsoft.com/office/drawing/2015/10/21/chartex" xmlns:cx3="http://schemas.microsoft.com/office/drawing/2016/5/9/chartex" xmlns:cx4="http://schemas.microsoft.com/office/drawing/2016/5/10/chartex" xmlns:cx5="http://schemas.microsoft.com/office/drawing/2016/5/11/chartex" xmlns:cx6="http://schemas.microsoft.com/office/drawing/2016/5/12/chartex" xmlns:cx7="http://schemas.microsoft.com/office/drawing/2016/5/13/chartex" xmlns:cx8="http://schemas.microsoft.com/office/drawing/2016/5/14/chartex" xmlns:mc="http://schemas.openxmlformats.org/markup-compatibility/2006" xmlns:aink="http://schemas.microsoft.com/office/drawing/2016/ink" xmlns:am3d="http://schemas.microsoft.com/office/drawing/2017/model3d" xmlns:o="urn:schemas-microsoft-com:office:office" xmlns:oel="http://schemas.microsoft.com/office/2019/extlst" xmlns:r="http://schemas.openxmlformats.org/officeDocument/2006/relationships" xmlns:m="http://schemas.openxmlformats.org/officeDocument/2006/math" xmlns:v="urn:schemas-microsoft-com:vml" xmlns:wp14="http://schemas.microsoft.com/office/word/2010/wordprocessingDrawing" xmlns:wp="http://schemas.openxmlformats.org/drawingml/2006/wordprocessingDrawing" xmlns:w10="urn:schemas-microsoft-com:office:word" xmlns:w="http://schemas.openxmlformats.org/wordprocessingml/2006/main" xmlns:w14="http://schemas.microsoft.com/office/word/2010/wordml" xmlns:w15="http://schemas.microsoft.com/office/word/2012/wordml" xmlns:w16cex="http://schemas.microsoft.com/office/word/2018/wordml/cex" xmlns:w16cid="http://schemas.microsoft.com/office/word/2016/wordml/cid" xmlns:w16="http://schemas.microsoft.com/office/word/2018/wordml" xmlns:w16du="http://schemas.microsoft.com/office/word/2023/wordml/word16du" xmlns:w16sdtdh="http://schemas.microsoft.com/office/word/2020/wordml/sdtdatahash" xmlns:w16sdtfl="http://schemas.microsoft.com/office/word/2024/wordml/sdtformatlock" xmlns:w16se="http://schemas.microsoft.com/office/word/2015/wordml/symex" xmlns:wpg="http://schemas.microsoft.com/office/word/2010/wordprocessingGroup" xmlns:wpi="http://schemas.microsoft.com/office/word/2010/wordprocessingInk" xmlns:wne="http://schemas.microsoft.com/office/word/2006/wordml" xmlns:wps="http://schemas.microsoft.com/office/word/2010/wordprocessingShape" mc:Ignorable="w14 w15 w16se w16cid w16 w16cex w16sdtdh w16sdtfl w16du wp14">
+  <w:p>
+    <w:pPr>
+      <w:pStyle w:val="Header"/>
+    </w:pPr>
+  </w:p>
+</w:hdr>
+</file>
+
+<file path=word/header2.xml><?xml version="1.0" encoding="utf-8"?>
 <w:hdr xmlns:wpc="http://schemas.microsoft.com/office/word/2010/wordprocessingCanvas" xmlns:cx="http://schemas.microsoft.com/office/drawing/2014/chartex" xmlns:cx1="http://schemas.microsoft.com/office/drawing/2015/9/8/chartex" xmlns:cx2="http://schemas.microsoft.com/office/drawing/2015/10/21/chartex" xmlns:cx3="http://schemas.microsoft.com/office/drawing/2016/5/9/chartex" xmlns:cx4="http://schemas.microsoft.com/office/drawing/2016/5/10/chartex" xmlns:cx5="http://schemas.microsoft.com/office/drawing/2016/5/11/chartex" xmlns:cx6="http://schemas.microsoft.com/office/drawing/2016/5/12/chartex" xmlns:cx7="http://schemas.microsoft.com/office/drawing/2016/5/13/chartex" xmlns:cx8="http://schemas.microsoft.com/office/drawing/2016/5/14/chartex" xmlns:mc="http://schemas.openxmlformats.org/markup-compatibility/2006" xmlns:aink="http://schemas.microsoft.com/office/drawing/2016/ink" xmlns:am3d="http://schemas.microsoft.com/office/drawing/2017/model3d" xmlns:o="urn:schemas-microsoft-com:office:office" xmlns:oel="http://schemas.microsoft.com/office/2019/extlst" xmlns:r="http://schemas.openxmlformats.org/officeDocument/2006/relationships" xmlns:m="http://schemas.openxmlformats.org/officeDocument/2006/math" xmlns:v="urn:schemas-microsoft-com:vml" xmlns:wp14="http://schemas.microsoft.com/office/word/2010/wordprocessingDrawing" xmlns:wp="http://schemas.openxmlformats.org/drawingml/2006/wordprocessingDrawing" xmlns:w10="urn:schemas-microsoft-com:office:word" xmlns:w="http://schemas.openxmlformats.org/wordprocessingml/2006/main" xmlns:w14="http://schemas.microsoft.com/office/word/2010/wordml" xmlns:w15="http://schemas.microsoft.com/office/word/2012/wordml" xmlns:w16cex="http://schemas.microsoft.com/office/word/2018/wordml/cex" xmlns:w16cid="http://schemas.microsoft.com/office/word/2016/wordml/cid" xmlns:w16="http://schemas.microsoft.com/office/word/2018/wordml" xmlns:w16du="http://schemas.microsoft.com/office/word/2023/wordml/word16du" xmlns:w16sdtdh="http://schemas.microsoft.com/office/word/2020/wordml/sdtdatahash" xmlns:w16sdtfl="http://schemas.microsoft.com/office/word/2024/wordml/sdtformatlock" xmlns:w16se="http://schemas.microsoft.com/office/word/2015/wordml/symex" xmlns:wpg="http://schemas.microsoft.com/office/word/2010/wordprocessingGroup" xmlns:wpi="http://schemas.microsoft.com/office/word/2010/wordprocessingInk" xmlns:wne="http://schemas.microsoft.com/office/word/2006/wordml" xmlns:wps="http://schemas.microsoft.com/office/word/2010/wordprocessingShape" mc:Ignorable="w14 w15 w16se w16cid w16 w16cex w16sdtdh w16sdtfl w16du wp14">
   <w:p>
     <w:pPr>
@@ -4058,17 +5008,18 @@
         <w:right w:val="nil"/>
         <w:between w:val="nil"/>
       </w:pBdr>
+      <w:spacing w:before="240"/>
       <w:rPr>
         <w:color w:val="17365D"/>
-        <w:sz w:val="40"/>
-        <w:szCs w:val="40"/>
+        <w:sz w:val="32"/>
+        <w:szCs w:val="32"/>
       </w:rPr>
     </w:pPr>
     <w:r>
       <w:rPr>
         <w:color w:val="17365D"/>
-        <w:sz w:val="40"/>
-        <w:szCs w:val="40"/>
+        <w:sz w:val="32"/>
+        <w:szCs w:val="32"/>
       </w:rPr>
       <w:t>Software Design Document</w:t>
     </w:r>
@@ -4098,9 +5049,277 @@
 </w:hdr>
 </file>
 
+<file path=word/header3.xml><?xml version="1.0" encoding="utf-8"?>
+<w:hdr xmlns:wpc="http://schemas.microsoft.com/office/word/2010/wordprocessingCanvas" xmlns:cx="http://schemas.microsoft.com/office/drawing/2014/chartex" xmlns:cx1="http://schemas.microsoft.com/office/drawing/2015/9/8/chartex" xmlns:cx2="http://schemas.microsoft.com/office/drawing/2015/10/21/chartex" xmlns:cx3="http://schemas.microsoft.com/office/drawing/2016/5/9/chartex" xmlns:cx4="http://schemas.microsoft.com/office/drawing/2016/5/10/chartex" xmlns:cx5="http://schemas.microsoft.com/office/drawing/2016/5/11/chartex" xmlns:cx6="http://schemas.microsoft.com/office/drawing/2016/5/12/chartex" xmlns:cx7="http://schemas.microsoft.com/office/drawing/2016/5/13/chartex" xmlns:cx8="http://schemas.microsoft.com/office/drawing/2016/5/14/chartex" xmlns:mc="http://schemas.openxmlformats.org/markup-compatibility/2006" xmlns:aink="http://schemas.microsoft.com/office/drawing/2016/ink" xmlns:am3d="http://schemas.microsoft.com/office/drawing/2017/model3d" xmlns:o="urn:schemas-microsoft-com:office:office" xmlns:oel="http://schemas.microsoft.com/office/2019/extlst" xmlns:r="http://schemas.openxmlformats.org/officeDocument/2006/relationships" xmlns:m="http://schemas.openxmlformats.org/officeDocument/2006/math" xmlns:v="urn:schemas-microsoft-com:vml" xmlns:wp14="http://schemas.microsoft.com/office/word/2010/wordprocessingDrawing" xmlns:wp="http://schemas.openxmlformats.org/drawingml/2006/wordprocessingDrawing" xmlns:w10="urn:schemas-microsoft-com:office:word" xmlns:w="http://schemas.openxmlformats.org/wordprocessingml/2006/main" xmlns:w14="http://schemas.microsoft.com/office/word/2010/wordml" xmlns:w15="http://schemas.microsoft.com/office/word/2012/wordml" xmlns:w16cex="http://schemas.microsoft.com/office/word/2018/wordml/cex" xmlns:w16cid="http://schemas.microsoft.com/office/word/2016/wordml/cid" xmlns:w16="http://schemas.microsoft.com/office/word/2018/wordml" xmlns:w16du="http://schemas.microsoft.com/office/word/2023/wordml/word16du" xmlns:w16sdtdh="http://schemas.microsoft.com/office/word/2020/wordml/sdtdatahash" xmlns:w16sdtfl="http://schemas.microsoft.com/office/word/2024/wordml/sdtformatlock" xmlns:w16se="http://schemas.microsoft.com/office/word/2015/wordml/symex" xmlns:wpg="http://schemas.microsoft.com/office/word/2010/wordprocessingGroup" xmlns:wpi="http://schemas.microsoft.com/office/word/2010/wordprocessingInk" xmlns:wne="http://schemas.microsoft.com/office/word/2006/wordml" xmlns:wps="http://schemas.microsoft.com/office/word/2010/wordprocessingShape" mc:Ignorable="w14 w15 w16se w16cid w16 w16cex w16sdtdh w16sdtfl w16du wp14">
+  <w:p>
+    <w:pPr>
+      <w:pStyle w:val="Header"/>
+    </w:pPr>
+  </w:p>
+</w:hdr>
+</file>
+
 <file path=word/numbering.xml><?xml version="1.0" encoding="utf-8"?>
 <w:numbering xmlns:wpc="http://schemas.microsoft.com/office/word/2010/wordprocessingCanvas" xmlns:cx="http://schemas.microsoft.com/office/drawing/2014/chartex" xmlns:cx1="http://schemas.microsoft.com/office/drawing/2015/9/8/chartex" xmlns:cx2="http://schemas.microsoft.com/office/drawing/2015/10/21/chartex" xmlns:cx3="http://schemas.microsoft.com/office/drawing/2016/5/9/chartex" xmlns:cx4="http://schemas.microsoft.com/office/drawing/2016/5/10/chartex" xmlns:cx5="http://schemas.microsoft.com/office/drawing/2016/5/11/chartex" xmlns:cx6="http://schemas.microsoft.com/office/drawing/2016/5/12/chartex" xmlns:cx7="http://schemas.microsoft.com/office/drawing/2016/5/13/chartex" xmlns:cx8="http://schemas.microsoft.com/office/drawing/2016/5/14/chartex" xmlns:mc="http://schemas.openxmlformats.org/markup-compatibility/2006" xmlns:aink="http://schemas.microsoft.com/office/drawing/2016/ink" xmlns:am3d="http://schemas.microsoft.com/office/drawing/2017/model3d" xmlns:o="urn:schemas-microsoft-com:office:office" xmlns:oel="http://schemas.microsoft.com/office/2019/extlst" xmlns:r="http://schemas.openxmlformats.org/officeDocument/2006/relationships" xmlns:m="http://schemas.openxmlformats.org/officeDocument/2006/math" xmlns:v="urn:schemas-microsoft-com:vml" xmlns:wp14="http://schemas.microsoft.com/office/word/2010/wordprocessingDrawing" xmlns:wp="http://schemas.openxmlformats.org/drawingml/2006/wordprocessingDrawing" xmlns:w10="urn:schemas-microsoft-com:office:word" xmlns:w="http://schemas.openxmlformats.org/wordprocessingml/2006/main" xmlns:w14="http://schemas.microsoft.com/office/word/2010/wordml" xmlns:w15="http://schemas.microsoft.com/office/word/2012/wordml" xmlns:w16cex="http://schemas.microsoft.com/office/word/2018/wordml/cex" xmlns:w16cid="http://schemas.microsoft.com/office/word/2016/wordml/cid" xmlns:w16="http://schemas.microsoft.com/office/word/2018/wordml" xmlns:w16du="http://schemas.microsoft.com/office/word/2023/wordml/word16du" xmlns:w16sdtdh="http://schemas.microsoft.com/office/word/2020/wordml/sdtdatahash" xmlns:w16sdtfl="http://schemas.microsoft.com/office/word/2024/wordml/sdtformatlock" xmlns:w16se="http://schemas.microsoft.com/office/word/2015/wordml/symex" xmlns:wpg="http://schemas.microsoft.com/office/word/2010/wordprocessingGroup" xmlns:wpi="http://schemas.microsoft.com/office/word/2010/wordprocessingInk" xmlns:wne="http://schemas.microsoft.com/office/word/2006/wordml" xmlns:wps="http://schemas.microsoft.com/office/word/2010/wordprocessingShape" mc:Ignorable="w14 w15 w16se w16cid w16 w16cex w16sdtdh w16sdtfl w16du wp14">
   <w:abstractNum w:abstractNumId="0" w15:restartNumberingAfterBreak="0">
+    <w:nsid w:val="0B0F7A07"/>
+    <w:multiLevelType w:val="hybridMultilevel"/>
+    <w:tmpl w:val="35543618"/>
+    <w:lvl w:ilvl="0" w:tplc="0409000F">
+      <w:start w:val="1"/>
+      <w:numFmt w:val="decimal"/>
+      <w:lvlText w:val="%1."/>
+      <w:lvlJc w:val="left"/>
+      <w:pPr>
+        <w:ind w:left="720" w:hanging="360"/>
+      </w:pPr>
+    </w:lvl>
+    <w:lvl w:ilvl="1" w:tplc="04090019" w:tentative="1">
+      <w:start w:val="1"/>
+      <w:numFmt w:val="lowerLetter"/>
+      <w:lvlText w:val="%2."/>
+      <w:lvlJc w:val="left"/>
+      <w:pPr>
+        <w:ind w:left="1440" w:hanging="360"/>
+      </w:pPr>
+    </w:lvl>
+    <w:lvl w:ilvl="2" w:tplc="0409001B" w:tentative="1">
+      <w:start w:val="1"/>
+      <w:numFmt w:val="lowerRoman"/>
+      <w:lvlText w:val="%3."/>
+      <w:lvlJc w:val="right"/>
+      <w:pPr>
+        <w:ind w:left="2160" w:hanging="180"/>
+      </w:pPr>
+    </w:lvl>
+    <w:lvl w:ilvl="3" w:tplc="0409000F" w:tentative="1">
+      <w:start w:val="1"/>
+      <w:numFmt w:val="decimal"/>
+      <w:lvlText w:val="%4."/>
+      <w:lvlJc w:val="left"/>
+      <w:pPr>
+        <w:ind w:left="2880" w:hanging="360"/>
+      </w:pPr>
+    </w:lvl>
+    <w:lvl w:ilvl="4" w:tplc="04090019" w:tentative="1">
+      <w:start w:val="1"/>
+      <w:numFmt w:val="lowerLetter"/>
+      <w:lvlText w:val="%5."/>
+      <w:lvlJc w:val="left"/>
+      <w:pPr>
+        <w:ind w:left="3600" w:hanging="360"/>
+      </w:pPr>
+    </w:lvl>
+    <w:lvl w:ilvl="5" w:tplc="0409001B" w:tentative="1">
+      <w:start w:val="1"/>
+      <w:numFmt w:val="lowerRoman"/>
+      <w:lvlText w:val="%6."/>
+      <w:lvlJc w:val="right"/>
+      <w:pPr>
+        <w:ind w:left="4320" w:hanging="180"/>
+      </w:pPr>
+    </w:lvl>
+    <w:lvl w:ilvl="6" w:tplc="0409000F" w:tentative="1">
+      <w:start w:val="1"/>
+      <w:numFmt w:val="decimal"/>
+      <w:lvlText w:val="%7."/>
+      <w:lvlJc w:val="left"/>
+      <w:pPr>
+        <w:ind w:left="5040" w:hanging="360"/>
+      </w:pPr>
+    </w:lvl>
+    <w:lvl w:ilvl="7" w:tplc="04090019" w:tentative="1">
+      <w:start w:val="1"/>
+      <w:numFmt w:val="lowerLetter"/>
+      <w:lvlText w:val="%8."/>
+      <w:lvlJc w:val="left"/>
+      <w:pPr>
+        <w:ind w:left="5760" w:hanging="360"/>
+      </w:pPr>
+    </w:lvl>
+    <w:lvl w:ilvl="8" w:tplc="0409001B" w:tentative="1">
+      <w:start w:val="1"/>
+      <w:numFmt w:val="lowerRoman"/>
+      <w:lvlText w:val="%9."/>
+      <w:lvlJc w:val="right"/>
+      <w:pPr>
+        <w:ind w:left="6480" w:hanging="180"/>
+      </w:pPr>
+    </w:lvl>
+  </w:abstractNum>
+  <w:abstractNum w:abstractNumId="1" w15:restartNumberingAfterBreak="0">
+    <w:nsid w:val="18B624D0"/>
+    <w:multiLevelType w:val="hybridMultilevel"/>
+    <w:tmpl w:val="35543618"/>
+    <w:lvl w:ilvl="0" w:tplc="FFFFFFFF">
+      <w:start w:val="1"/>
+      <w:numFmt w:val="decimal"/>
+      <w:lvlText w:val="%1."/>
+      <w:lvlJc w:val="left"/>
+      <w:pPr>
+        <w:ind w:left="720" w:hanging="360"/>
+      </w:pPr>
+    </w:lvl>
+    <w:lvl w:ilvl="1" w:tplc="FFFFFFFF" w:tentative="1">
+      <w:start w:val="1"/>
+      <w:numFmt w:val="lowerLetter"/>
+      <w:lvlText w:val="%2."/>
+      <w:lvlJc w:val="left"/>
+      <w:pPr>
+        <w:ind w:left="1440" w:hanging="360"/>
+      </w:pPr>
+    </w:lvl>
+    <w:lvl w:ilvl="2" w:tplc="FFFFFFFF" w:tentative="1">
+      <w:start w:val="1"/>
+      <w:numFmt w:val="lowerRoman"/>
+      <w:lvlText w:val="%3."/>
+      <w:lvlJc w:val="right"/>
+      <w:pPr>
+        <w:ind w:left="2160" w:hanging="180"/>
+      </w:pPr>
+    </w:lvl>
+    <w:lvl w:ilvl="3" w:tplc="FFFFFFFF" w:tentative="1">
+      <w:start w:val="1"/>
+      <w:numFmt w:val="decimal"/>
+      <w:lvlText w:val="%4."/>
+      <w:lvlJc w:val="left"/>
+      <w:pPr>
+        <w:ind w:left="2880" w:hanging="360"/>
+      </w:pPr>
+    </w:lvl>
+    <w:lvl w:ilvl="4" w:tplc="FFFFFFFF" w:tentative="1">
+      <w:start w:val="1"/>
+      <w:numFmt w:val="lowerLetter"/>
+      <w:lvlText w:val="%5."/>
+      <w:lvlJc w:val="left"/>
+      <w:pPr>
+        <w:ind w:left="3600" w:hanging="360"/>
+      </w:pPr>
+    </w:lvl>
+    <w:lvl w:ilvl="5" w:tplc="FFFFFFFF" w:tentative="1">
+      <w:start w:val="1"/>
+      <w:numFmt w:val="lowerRoman"/>
+      <w:lvlText w:val="%6."/>
+      <w:lvlJc w:val="right"/>
+      <w:pPr>
+        <w:ind w:left="4320" w:hanging="180"/>
+      </w:pPr>
+    </w:lvl>
+    <w:lvl w:ilvl="6" w:tplc="FFFFFFFF" w:tentative="1">
+      <w:start w:val="1"/>
+      <w:numFmt w:val="decimal"/>
+      <w:lvlText w:val="%7."/>
+      <w:lvlJc w:val="left"/>
+      <w:pPr>
+        <w:ind w:left="5040" w:hanging="360"/>
+      </w:pPr>
+    </w:lvl>
+    <w:lvl w:ilvl="7" w:tplc="FFFFFFFF" w:tentative="1">
+      <w:start w:val="1"/>
+      <w:numFmt w:val="lowerLetter"/>
+      <w:lvlText w:val="%8."/>
+      <w:lvlJc w:val="left"/>
+      <w:pPr>
+        <w:ind w:left="5760" w:hanging="360"/>
+      </w:pPr>
+    </w:lvl>
+    <w:lvl w:ilvl="8" w:tplc="FFFFFFFF" w:tentative="1">
+      <w:start w:val="1"/>
+      <w:numFmt w:val="lowerRoman"/>
+      <w:lvlText w:val="%9."/>
+      <w:lvlJc w:val="right"/>
+      <w:pPr>
+        <w:ind w:left="6480" w:hanging="180"/>
+      </w:pPr>
+    </w:lvl>
+  </w:abstractNum>
+  <w:abstractNum w:abstractNumId="2" w15:restartNumberingAfterBreak="0">
+    <w:nsid w:val="20D95DB3"/>
+    <w:multiLevelType w:val="hybridMultilevel"/>
+    <w:tmpl w:val="E0E8BAFA"/>
+    <w:lvl w:ilvl="0" w:tplc="0409000F">
+      <w:start w:val="1"/>
+      <w:numFmt w:val="decimal"/>
+      <w:lvlText w:val="%1."/>
+      <w:lvlJc w:val="left"/>
+      <w:pPr>
+        <w:ind w:left="780" w:hanging="360"/>
+      </w:pPr>
+    </w:lvl>
+    <w:lvl w:ilvl="1" w:tplc="04090019" w:tentative="1">
+      <w:start w:val="1"/>
+      <w:numFmt w:val="lowerLetter"/>
+      <w:lvlText w:val="%2."/>
+      <w:lvlJc w:val="left"/>
+      <w:pPr>
+        <w:ind w:left="1500" w:hanging="360"/>
+      </w:pPr>
+    </w:lvl>
+    <w:lvl w:ilvl="2" w:tplc="0409001B" w:tentative="1">
+      <w:start w:val="1"/>
+      <w:numFmt w:val="lowerRoman"/>
+      <w:lvlText w:val="%3."/>
+      <w:lvlJc w:val="right"/>
+      <w:pPr>
+        <w:ind w:left="2220" w:hanging="180"/>
+      </w:pPr>
+    </w:lvl>
+    <w:lvl w:ilvl="3" w:tplc="0409000F" w:tentative="1">
+      <w:start w:val="1"/>
+      <w:numFmt w:val="decimal"/>
+      <w:lvlText w:val="%4."/>
+      <w:lvlJc w:val="left"/>
+      <w:pPr>
+        <w:ind w:left="2940" w:hanging="360"/>
+      </w:pPr>
+    </w:lvl>
+    <w:lvl w:ilvl="4" w:tplc="04090019" w:tentative="1">
+      <w:start w:val="1"/>
+      <w:numFmt w:val="lowerLetter"/>
+      <w:lvlText w:val="%5."/>
+      <w:lvlJc w:val="left"/>
+      <w:pPr>
+        <w:ind w:left="3660" w:hanging="360"/>
+      </w:pPr>
+    </w:lvl>
+    <w:lvl w:ilvl="5" w:tplc="0409001B" w:tentative="1">
+      <w:start w:val="1"/>
+      <w:numFmt w:val="lowerRoman"/>
+      <w:lvlText w:val="%6."/>
+      <w:lvlJc w:val="right"/>
+      <w:pPr>
+        <w:ind w:left="4380" w:hanging="180"/>
+      </w:pPr>
+    </w:lvl>
+    <w:lvl w:ilvl="6" w:tplc="0409000F" w:tentative="1">
+      <w:start w:val="1"/>
+      <w:numFmt w:val="decimal"/>
+      <w:lvlText w:val="%7."/>
+      <w:lvlJc w:val="left"/>
+      <w:pPr>
+        <w:ind w:left="5100" w:hanging="360"/>
+      </w:pPr>
+    </w:lvl>
+    <w:lvl w:ilvl="7" w:tplc="04090019" w:tentative="1">
+      <w:start w:val="1"/>
+      <w:numFmt w:val="lowerLetter"/>
+      <w:lvlText w:val="%8."/>
+      <w:lvlJc w:val="left"/>
+      <w:pPr>
+        <w:ind w:left="5820" w:hanging="360"/>
+      </w:pPr>
+    </w:lvl>
+    <w:lvl w:ilvl="8" w:tplc="0409001B" w:tentative="1">
+      <w:start w:val="1"/>
+      <w:numFmt w:val="lowerRoman"/>
+      <w:lvlText w:val="%9."/>
+      <w:lvlJc w:val="right"/>
+      <w:pPr>
+        <w:ind w:left="6540" w:hanging="180"/>
+      </w:pPr>
+    </w:lvl>
+  </w:abstractNum>
+  <w:abstractNum w:abstractNumId="3" w15:restartNumberingAfterBreak="0">
     <w:nsid w:val="24A20BBD"/>
     <w:multiLevelType w:val="multilevel"/>
     <w:tmpl w:val="EB2A721A"/>
@@ -4249,7 +5468,7 @@
       </w:rPr>
     </w:lvl>
   </w:abstractNum>
-  <w:abstractNum w:abstractNumId="1" w15:restartNumberingAfterBreak="0">
+  <w:abstractNum w:abstractNumId="4" w15:restartNumberingAfterBreak="0">
     <w:nsid w:val="347825E9"/>
     <w:multiLevelType w:val="hybridMultilevel"/>
     <w:tmpl w:val="668C7FE0"/>
@@ -4363,7 +5582,93 @@
       </w:rPr>
     </w:lvl>
   </w:abstractNum>
-  <w:abstractNum w:abstractNumId="2" w15:restartNumberingAfterBreak="0">
+  <w:abstractNum w:abstractNumId="5" w15:restartNumberingAfterBreak="0">
+    <w:nsid w:val="390948B7"/>
+    <w:multiLevelType w:val="hybridMultilevel"/>
+    <w:tmpl w:val="D4A6A20E"/>
+    <w:lvl w:ilvl="0" w:tplc="0409000F">
+      <w:start w:val="1"/>
+      <w:numFmt w:val="decimal"/>
+      <w:lvlText w:val="%1."/>
+      <w:lvlJc w:val="left"/>
+      <w:pPr>
+        <w:ind w:left="360" w:hanging="360"/>
+      </w:pPr>
+    </w:lvl>
+    <w:lvl w:ilvl="1" w:tplc="04090019" w:tentative="1">
+      <w:start w:val="1"/>
+      <w:numFmt w:val="lowerLetter"/>
+      <w:lvlText w:val="%2."/>
+      <w:lvlJc w:val="left"/>
+      <w:pPr>
+        <w:ind w:left="1080" w:hanging="360"/>
+      </w:pPr>
+    </w:lvl>
+    <w:lvl w:ilvl="2" w:tplc="0409001B" w:tentative="1">
+      <w:start w:val="1"/>
+      <w:numFmt w:val="lowerRoman"/>
+      <w:lvlText w:val="%3."/>
+      <w:lvlJc w:val="right"/>
+      <w:pPr>
+        <w:ind w:left="1800" w:hanging="180"/>
+      </w:pPr>
+    </w:lvl>
+    <w:lvl w:ilvl="3" w:tplc="0409000F" w:tentative="1">
+      <w:start w:val="1"/>
+      <w:numFmt w:val="decimal"/>
+      <w:lvlText w:val="%4."/>
+      <w:lvlJc w:val="left"/>
+      <w:pPr>
+        <w:ind w:left="2520" w:hanging="360"/>
+      </w:pPr>
+    </w:lvl>
+    <w:lvl w:ilvl="4" w:tplc="04090019" w:tentative="1">
+      <w:start w:val="1"/>
+      <w:numFmt w:val="lowerLetter"/>
+      <w:lvlText w:val="%5."/>
+      <w:lvlJc w:val="left"/>
+      <w:pPr>
+        <w:ind w:left="3240" w:hanging="360"/>
+      </w:pPr>
+    </w:lvl>
+    <w:lvl w:ilvl="5" w:tplc="0409001B" w:tentative="1">
+      <w:start w:val="1"/>
+      <w:numFmt w:val="lowerRoman"/>
+      <w:lvlText w:val="%6."/>
+      <w:lvlJc w:val="right"/>
+      <w:pPr>
+        <w:ind w:left="3960" w:hanging="180"/>
+      </w:pPr>
+    </w:lvl>
+    <w:lvl w:ilvl="6" w:tplc="0409000F" w:tentative="1">
+      <w:start w:val="1"/>
+      <w:numFmt w:val="decimal"/>
+      <w:lvlText w:val="%7."/>
+      <w:lvlJc w:val="left"/>
+      <w:pPr>
+        <w:ind w:left="4680" w:hanging="360"/>
+      </w:pPr>
+    </w:lvl>
+    <w:lvl w:ilvl="7" w:tplc="04090019" w:tentative="1">
+      <w:start w:val="1"/>
+      <w:numFmt w:val="lowerLetter"/>
+      <w:lvlText w:val="%8."/>
+      <w:lvlJc w:val="left"/>
+      <w:pPr>
+        <w:ind w:left="5400" w:hanging="360"/>
+      </w:pPr>
+    </w:lvl>
+    <w:lvl w:ilvl="8" w:tplc="0409001B" w:tentative="1">
+      <w:start w:val="1"/>
+      <w:numFmt w:val="lowerRoman"/>
+      <w:lvlText w:val="%9."/>
+      <w:lvlJc w:val="right"/>
+      <w:pPr>
+        <w:ind w:left="6120" w:hanging="180"/>
+      </w:pPr>
+    </w:lvl>
+  </w:abstractNum>
+  <w:abstractNum w:abstractNumId="6" w15:restartNumberingAfterBreak="0">
     <w:nsid w:val="55141CC6"/>
     <w:multiLevelType w:val="multilevel"/>
     <w:tmpl w:val="C9788CFC"/>
@@ -4461,7 +5766,7 @@
       </w:pPr>
     </w:lvl>
   </w:abstractNum>
-  <w:abstractNum w:abstractNumId="3" w15:restartNumberingAfterBreak="0">
+  <w:abstractNum w:abstractNumId="7" w15:restartNumberingAfterBreak="0">
     <w:nsid w:val="5F6159FA"/>
     <w:multiLevelType w:val="multilevel"/>
     <w:tmpl w:val="1C98721A"/>
@@ -4610,7 +5915,7 @@
       </w:rPr>
     </w:lvl>
   </w:abstractNum>
-  <w:abstractNum w:abstractNumId="4" w15:restartNumberingAfterBreak="0">
+  <w:abstractNum w:abstractNumId="8" w15:restartNumberingAfterBreak="0">
     <w:nsid w:val="6D953D4D"/>
     <w:multiLevelType w:val="hybridMultilevel"/>
     <w:tmpl w:val="06C03F1E"/>
@@ -4697,25 +6002,37 @@
     </w:lvl>
   </w:abstractNum>
   <w:num w:numId="1" w16cid:durableId="122891135">
-    <w:abstractNumId w:val="4"/>
+    <w:abstractNumId w:val="8"/>
   </w:num>
   <w:num w:numId="2" w16cid:durableId="1631742788">
-    <w:abstractNumId w:val="2"/>
+    <w:abstractNumId w:val="6"/>
   </w:num>
   <w:num w:numId="3" w16cid:durableId="1810786162">
-    <w:abstractNumId w:val="0"/>
+    <w:abstractNumId w:val="3"/>
     <w:lvlOverride w:ilvl="0">
       <w:startOverride w:val="2"/>
     </w:lvlOverride>
   </w:num>
   <w:num w:numId="4" w16cid:durableId="132911859">
-    <w:abstractNumId w:val="1"/>
+    <w:abstractNumId w:val="4"/>
   </w:num>
   <w:num w:numId="5" w16cid:durableId="1920673020">
-    <w:abstractNumId w:val="3"/>
+    <w:abstractNumId w:val="7"/>
     <w:lvlOverride w:ilvl="0">
       <w:startOverride w:val="4"/>
     </w:lvlOverride>
+  </w:num>
+  <w:num w:numId="6" w16cid:durableId="1442989484">
+    <w:abstractNumId w:val="2"/>
+  </w:num>
+  <w:num w:numId="7" w16cid:durableId="1745955799">
+    <w:abstractNumId w:val="0"/>
+  </w:num>
+  <w:num w:numId="8" w16cid:durableId="264003211">
+    <w:abstractNumId w:val="5"/>
+  </w:num>
+  <w:num w:numId="9" w16cid:durableId="2039575081">
+    <w:abstractNumId w:val="1"/>
   </w:num>
 </w:numbering>
 </file>
@@ -5338,6 +6655,7 @@
   <w:style w:type="character" w:default="1" w:styleId="DefaultParagraphFont">
     <w:name w:val="Default Paragraph Font"/>
     <w:uiPriority w:val="1"/>
+    <w:semiHidden/>
     <w:unhideWhenUsed/>
   </w:style>
   <w:style w:type="table" w:default="1" w:styleId="TableNormal">
@@ -5552,6 +6870,48 @@
       <w:color w:val="605E5C"/>
       <w:shd w:val="clear" w:color="auto" w:fill="E1DFDD"/>
     </w:rPr>
+  </w:style>
+  <w:style w:type="paragraph" w:styleId="Header">
+    <w:name w:val="header"/>
+    <w:basedOn w:val="Normal"/>
+    <w:link w:val="HeaderChar"/>
+    <w:uiPriority w:val="99"/>
+    <w:unhideWhenUsed/>
+    <w:rsid w:val="00E973CC"/>
+    <w:pPr>
+      <w:tabs>
+        <w:tab w:val="center" w:pos="4680"/>
+        <w:tab w:val="right" w:pos="9360"/>
+      </w:tabs>
+    </w:pPr>
+  </w:style>
+  <w:style w:type="character" w:customStyle="1" w:styleId="HeaderChar">
+    <w:name w:val="Header Char"/>
+    <w:basedOn w:val="DefaultParagraphFont"/>
+    <w:link w:val="Header"/>
+    <w:uiPriority w:val="99"/>
+    <w:rsid w:val="00E973CC"/>
+  </w:style>
+  <w:style w:type="paragraph" w:styleId="Footer">
+    <w:name w:val="footer"/>
+    <w:basedOn w:val="Normal"/>
+    <w:link w:val="FooterChar"/>
+    <w:uiPriority w:val="99"/>
+    <w:unhideWhenUsed/>
+    <w:rsid w:val="00E973CC"/>
+    <w:pPr>
+      <w:tabs>
+        <w:tab w:val="center" w:pos="4680"/>
+        <w:tab w:val="right" w:pos="9360"/>
+      </w:tabs>
+    </w:pPr>
+  </w:style>
+  <w:style w:type="character" w:customStyle="1" w:styleId="FooterChar">
+    <w:name w:val="Footer Char"/>
+    <w:basedOn w:val="DefaultParagraphFont"/>
+    <w:link w:val="Footer"/>
+    <w:uiPriority w:val="99"/>
+    <w:rsid w:val="00E973CC"/>
   </w:style>
 </w:styles>
 </file>

</xml_diff>

<commit_message>
old compy of MLOI Calibration Report doc
</commit_message>
<xml_diff>
--- a/_3 Develop/$Design Spec/LabVIEW App Spec/DS MLOI LabVIEW App Specification.docx
+++ b/_3 Develop/$Design Spec/LabVIEW App Spec/DS MLOI LabVIEW App Specification.docx
@@ -220,7 +220,6 @@
         <w:tc>
           <w:tcPr>
             <w:tcW w:w="1278" w:type="dxa"/>
-            <w:shd w:val="clear" w:color="auto" w:fill="auto"/>
             <w:tcMar>
               <w:top w:w="0" w:type="dxa"/>
               <w:left w:w="0" w:type="dxa"/>
@@ -247,7 +246,6 @@
         <w:tc>
           <w:tcPr>
             <w:tcW w:w="6570" w:type="dxa"/>
-            <w:shd w:val="clear" w:color="auto" w:fill="auto"/>
             <w:tcMar>
               <w:top w:w="0" w:type="dxa"/>
               <w:left w:w="0" w:type="dxa"/>
@@ -274,7 +272,6 @@
         <w:tc>
           <w:tcPr>
             <w:tcW w:w="1727" w:type="dxa"/>
-            <w:shd w:val="clear" w:color="auto" w:fill="auto"/>
             <w:tcMar>
               <w:top w:w="0" w:type="dxa"/>
               <w:left w:w="0" w:type="dxa"/>
@@ -303,7 +300,6 @@
         <w:tc>
           <w:tcPr>
             <w:tcW w:w="1278" w:type="dxa"/>
-            <w:shd w:val="clear" w:color="auto" w:fill="auto"/>
             <w:tcMar>
               <w:top w:w="0" w:type="dxa"/>
               <w:left w:w="0" w:type="dxa"/>
@@ -327,7 +323,6 @@
         <w:tc>
           <w:tcPr>
             <w:tcW w:w="6570" w:type="dxa"/>
-            <w:shd w:val="clear" w:color="auto" w:fill="auto"/>
             <w:tcMar>
               <w:top w:w="0" w:type="dxa"/>
               <w:left w:w="0" w:type="dxa"/>
@@ -351,7 +346,6 @@
         <w:tc>
           <w:tcPr>
             <w:tcW w:w="1727" w:type="dxa"/>
-            <w:shd w:val="clear" w:color="auto" w:fill="auto"/>
             <w:tcMar>
               <w:top w:w="0" w:type="dxa"/>
               <w:left w:w="0" w:type="dxa"/>
@@ -377,7 +371,6 @@
         <w:tc>
           <w:tcPr>
             <w:tcW w:w="1278" w:type="dxa"/>
-            <w:shd w:val="clear" w:color="auto" w:fill="auto"/>
             <w:tcMar>
               <w:top w:w="0" w:type="dxa"/>
               <w:left w:w="0" w:type="dxa"/>
@@ -401,7 +394,6 @@
         <w:tc>
           <w:tcPr>
             <w:tcW w:w="6570" w:type="dxa"/>
-            <w:shd w:val="clear" w:color="auto" w:fill="auto"/>
             <w:tcMar>
               <w:top w:w="0" w:type="dxa"/>
               <w:left w:w="0" w:type="dxa"/>
@@ -425,7 +417,6 @@
         <w:tc>
           <w:tcPr>
             <w:tcW w:w="1727" w:type="dxa"/>
-            <w:shd w:val="clear" w:color="auto" w:fill="auto"/>
             <w:tcMar>
               <w:top w:w="0" w:type="dxa"/>
               <w:left w:w="0" w:type="dxa"/>
@@ -453,7 +444,6 @@
         <w:tc>
           <w:tcPr>
             <w:tcW w:w="1278" w:type="dxa"/>
-            <w:shd w:val="clear" w:color="auto" w:fill="auto"/>
             <w:tcMar>
               <w:top w:w="0" w:type="dxa"/>
               <w:left w:w="0" w:type="dxa"/>
@@ -477,7 +467,6 @@
         <w:tc>
           <w:tcPr>
             <w:tcW w:w="6570" w:type="dxa"/>
-            <w:shd w:val="clear" w:color="auto" w:fill="auto"/>
             <w:tcMar>
               <w:top w:w="0" w:type="dxa"/>
               <w:left w:w="0" w:type="dxa"/>
@@ -501,7 +490,6 @@
         <w:tc>
           <w:tcPr>
             <w:tcW w:w="1727" w:type="dxa"/>
-            <w:shd w:val="clear" w:color="auto" w:fill="auto"/>
             <w:tcMar>
               <w:top w:w="0" w:type="dxa"/>
               <w:left w:w="0" w:type="dxa"/>
@@ -527,7 +515,6 @@
         <w:tc>
           <w:tcPr>
             <w:tcW w:w="1278" w:type="dxa"/>
-            <w:shd w:val="clear" w:color="auto" w:fill="auto"/>
             <w:tcMar>
               <w:top w:w="0" w:type="dxa"/>
               <w:left w:w="0" w:type="dxa"/>
@@ -551,7 +538,6 @@
         <w:tc>
           <w:tcPr>
             <w:tcW w:w="6570" w:type="dxa"/>
-            <w:shd w:val="clear" w:color="auto" w:fill="auto"/>
             <w:tcMar>
               <w:top w:w="0" w:type="dxa"/>
               <w:left w:w="0" w:type="dxa"/>
@@ -575,7 +561,6 @@
         <w:tc>
           <w:tcPr>
             <w:tcW w:w="1727" w:type="dxa"/>
-            <w:shd w:val="clear" w:color="auto" w:fill="auto"/>
             <w:tcMar>
               <w:top w:w="0" w:type="dxa"/>
               <w:left w:w="0" w:type="dxa"/>
@@ -660,7 +645,6 @@
           <w:docPartUnique/>
         </w:docPartObj>
       </w:sdtPr>
-      <w:sdtEndPr/>
       <w:sdtContent>
         <w:p>
           <w:pPr>
@@ -1717,21 +1701,8 @@
       <w:bookmarkStart w:id="9" w:name="_40qz41btxs84" w:colFirst="0" w:colLast="0"/>
       <w:bookmarkEnd w:id="9"/>
       <w:r>
-        <w:t>The primary purposes of the Elevate OLS-TT are twofold</w:t>
-      </w:r>
-      <w:proofErr w:type="gramStart"/>
-      <w:r>
-        <w:t xml:space="preserve">.  </w:t>
-      </w:r>
-      <w:proofErr w:type="gramEnd"/>
-      <w:r>
-        <w:t>First, to automate using LabVIEW, making the current manual ATP testing method more efficient; and second, to collect and record more precise data during ATP testing</w:t>
-      </w:r>
-      <w:proofErr w:type="gramStart"/>
-      <w:r>
-        <w:t xml:space="preserve">.  </w:t>
-      </w:r>
-      <w:proofErr w:type="gramEnd"/>
+        <w:t xml:space="preserve">The primary purposes of the Elevate OLS-TT are twofold.  First, to automate using LabVIEW, making the current manual ATP testing method more efficient; and second, to collect and record more precise data during ATP testing.  </w:t>
+      </w:r>
     </w:p>
     <w:p>
       <w:pPr>
@@ -1758,15 +1729,7 @@
       <w:bookmarkStart w:id="10" w:name="_b5joi8kutkvr" w:colFirst="0" w:colLast="0"/>
       <w:bookmarkEnd w:id="10"/>
       <w:r>
-        <w:t xml:space="preserve">Elevate OLS-TT roadmap consists of modules of functionality to </w:t>
-      </w:r>
-      <w:proofErr w:type="gramStart"/>
-      <w:r>
-        <w:t>be phased</w:t>
-      </w:r>
-      <w:proofErr w:type="gramEnd"/>
-      <w:r>
-        <w:t xml:space="preserve"> in as they are completed as follows:</w:t>
+        <w:t>Elevate OLS-TT roadmap consists of modules of functionality to be phased in as they are completed as follows:</w:t>
       </w:r>
     </w:p>
     <w:p>
@@ -1784,15 +1747,7 @@
         <w:t xml:space="preserve"> test</w:t>
       </w:r>
       <w:r>
-        <w:t xml:space="preserve"> with voltage divider type measurement circuit</w:t>
-      </w:r>
-      <w:proofErr w:type="gramStart"/>
-      <w:r>
-        <w:t xml:space="preserve">.  </w:t>
-      </w:r>
-      <w:proofErr w:type="gramEnd"/>
-      <w:r>
-        <w:t>Th</w:t>
+        <w:t xml:space="preserve"> with voltage divider type measurement circuit.  Th</w:t>
       </w:r>
       <w:r>
         <w:t xml:space="preserve">e </w:t>
@@ -1813,15 +1768,7 @@
         <w:t>Multiple sensor</w:t>
       </w:r>
       <w:r>
-        <w:t xml:space="preserve"> test with aircraft compliant type measurement circuit, and pump speed control on a custom interface board</w:t>
-      </w:r>
-      <w:proofErr w:type="gramStart"/>
-      <w:r>
-        <w:t xml:space="preserve">.  </w:t>
-      </w:r>
-      <w:proofErr w:type="gramEnd"/>
-      <w:r>
-        <w:t>The intent of this implementation is to be ATP compliant and approved by the customer.</w:t>
+        <w:t xml:space="preserve"> test with aircraft compliant type measurement circuit, and pump speed control on a custom interface board.  The intent of this implementation is to be ATP compliant and approved by the customer.</w:t>
       </w:r>
     </w:p>
     <w:p>
@@ -1851,15 +1798,7 @@
     <w:p/>
     <w:p>
       <w:r>
-        <w:t xml:space="preserve">In this current writing, only the first phase with </w:t>
-      </w:r>
-      <w:proofErr w:type="gramStart"/>
-      <w:r>
-        <w:t>be addressed</w:t>
-      </w:r>
-      <w:proofErr w:type="gramEnd"/>
-      <w:r>
-        <w:t>.</w:t>
+        <w:t>In this current writing, only the first phase with be addressed.</w:t>
       </w:r>
     </w:p>
     <w:p>
@@ -1890,15 +1829,7 @@
         </w:pBdr>
       </w:pPr>
       <w:r>
-        <w:t xml:space="preserve">System requirements </w:t>
-      </w:r>
-      <w:proofErr w:type="gramStart"/>
-      <w:r>
-        <w:t>are specified</w:t>
-      </w:r>
-      <w:proofErr w:type="gramEnd"/>
-      <w:r>
-        <w:t xml:space="preserve"> in the Requirements Document </w:t>
+        <w:t xml:space="preserve">System requirements are specified in the Requirements Document </w:t>
       </w:r>
       <w:r>
         <w:rPr>
@@ -1924,7 +1855,7 @@
       <w:bookmarkEnd w:id="11"/>
       <w:bookmarkEnd w:id="12"/>
       <w:r>
-        <w:t>Section 3 - System Architecture</w:t>
+        <w:t>System Architecture</w:t>
       </w:r>
     </w:p>
     <w:p>
@@ -2271,7 +2202,6 @@
         <w:tc>
           <w:tcPr>
             <w:tcW w:w="1620" w:type="dxa"/>
-            <w:shd w:val="clear" w:color="auto" w:fill="auto"/>
             <w:tcMar>
               <w:top w:w="0" w:type="dxa"/>
               <w:left w:w="0" w:type="dxa"/>
@@ -2299,7 +2229,6 @@
         <w:tc>
           <w:tcPr>
             <w:tcW w:w="5715" w:type="dxa"/>
-            <w:shd w:val="clear" w:color="auto" w:fill="auto"/>
             <w:tcMar>
               <w:top w:w="0" w:type="dxa"/>
               <w:left w:w="0" w:type="dxa"/>
@@ -2326,7 +2255,6 @@
         <w:tc>
           <w:tcPr>
             <w:tcW w:w="2025" w:type="dxa"/>
-            <w:shd w:val="clear" w:color="auto" w:fill="auto"/>
             <w:tcMar>
               <w:top w:w="0" w:type="dxa"/>
               <w:left w:w="0" w:type="dxa"/>
@@ -2356,7 +2284,6 @@
         <w:tc>
           <w:tcPr>
             <w:tcW w:w="1620" w:type="dxa"/>
-            <w:shd w:val="clear" w:color="auto" w:fill="auto"/>
             <w:tcMar>
               <w:top w:w="0" w:type="dxa"/>
               <w:left w:w="0" w:type="dxa"/>
@@ -2385,7 +2312,6 @@
         <w:tc>
           <w:tcPr>
             <w:tcW w:w="5715" w:type="dxa"/>
-            <w:shd w:val="clear" w:color="auto" w:fill="auto"/>
             <w:tcMar>
               <w:top w:w="0" w:type="dxa"/>
               <w:left w:w="0" w:type="dxa"/>
@@ -2420,7 +2346,6 @@
         <w:tc>
           <w:tcPr>
             <w:tcW w:w="2025" w:type="dxa"/>
-            <w:shd w:val="clear" w:color="auto" w:fill="auto"/>
             <w:tcMar>
               <w:top w:w="0" w:type="dxa"/>
               <w:left w:w="0" w:type="dxa"/>
@@ -2450,7 +2375,6 @@
         <w:tc>
           <w:tcPr>
             <w:tcW w:w="1620" w:type="dxa"/>
-            <w:shd w:val="clear" w:color="auto" w:fill="auto"/>
             <w:tcMar>
               <w:top w:w="0" w:type="dxa"/>
               <w:left w:w="0" w:type="dxa"/>
@@ -2478,7 +2402,6 @@
         <w:tc>
           <w:tcPr>
             <w:tcW w:w="5715" w:type="dxa"/>
-            <w:shd w:val="clear" w:color="auto" w:fill="auto"/>
             <w:tcMar>
               <w:top w:w="0" w:type="dxa"/>
               <w:left w:w="0" w:type="dxa"/>
@@ -2505,7 +2428,6 @@
         <w:tc>
           <w:tcPr>
             <w:tcW w:w="2025" w:type="dxa"/>
-            <w:shd w:val="clear" w:color="auto" w:fill="auto"/>
             <w:tcMar>
               <w:top w:w="0" w:type="dxa"/>
               <w:left w:w="0" w:type="dxa"/>
@@ -2567,12 +2489,10 @@
         <w:t xml:space="preserve">Describe / chart each major software application domain and the relationships between objects (UML, </w:t>
       </w:r>
       <w:proofErr w:type="spellStart"/>
-      <w:proofErr w:type="gramStart"/>
       <w:r>
         <w:t>etc</w:t>
       </w:r>
       <w:proofErr w:type="spellEnd"/>
-      <w:proofErr w:type="gramEnd"/>
       <w:r>
         <w:t>)</w:t>
       </w:r>
@@ -2651,13 +2571,8 @@
       </w:r>
       <w:proofErr w:type="gramEnd"/>
       <w:r>
-        <w:t xml:space="preserve"> description of the family of components within this domain and their relationship. Include database domain, stored procedures, triggers, packages, objects, functions, </w:t>
-      </w:r>
-      <w:proofErr w:type="gramStart"/>
-      <w:r>
-        <w:t>etc.</w:t>
-      </w:r>
-      <w:proofErr w:type="gramEnd"/>
+        <w:t xml:space="preserve"> description of the family of components within this domain and their relationship. Include database domain, stored procedures, triggers, packages, objects, functions, etc.</w:t>
+      </w:r>
     </w:p>
     <w:p>
       <w:pPr>
@@ -2693,13 +2608,8 @@
         <w:ind w:left="1440"/>
       </w:pPr>
       <w:r>
-        <w:t xml:space="preserve">Define Component Y, describe data flow/control at component </w:t>
-      </w:r>
-      <w:proofErr w:type="gramStart"/>
-      <w:r>
-        <w:t>level</w:t>
-      </w:r>
-      <w:proofErr w:type="gramEnd"/>
+        <w:t>Define Component Y, describe data flow/control at component level</w:t>
+      </w:r>
     </w:p>
     <w:p>
       <w:pPr>
@@ -2744,13 +2654,8 @@
       </w:pPr>
       <w:r>
         <w:tab/>
-        <w:t xml:space="preserve">Define Task Z, describe data flow/control at task </w:t>
-      </w:r>
-      <w:proofErr w:type="gramStart"/>
-      <w:r>
-        <w:t>level</w:t>
-      </w:r>
-      <w:proofErr w:type="gramEnd"/>
+        <w:t>Define Task Z, describe data flow/control at task level</w:t>
+      </w:r>
     </w:p>
     <w:p>
       <w:pPr>
@@ -2790,13 +2695,8 @@
       <w:pPr>
         <w:pStyle w:val="Heading2"/>
       </w:pPr>
-      <w:proofErr w:type="spellStart"/>
-      <w:r>
-        <w:t>DataQ</w:t>
-      </w:r>
-      <w:proofErr w:type="spellEnd"/>
-      <w:r>
-        <w:t xml:space="preserve"> 2108 </w:t>
+      <w:r>
+        <w:t xml:space="preserve">DataQ 2108 </w:t>
       </w:r>
     </w:p>
     <w:p>
@@ -2809,31 +2709,7 @@
     </w:p>
     <w:p>
       <w:r>
-        <w:t xml:space="preserve">The DI-2108 maintains an internal scan list of as </w:t>
-      </w:r>
-      <w:proofErr w:type="gramStart"/>
-      <w:r>
-        <w:t>many</w:t>
-      </w:r>
-      <w:proofErr w:type="gramEnd"/>
-      <w:r>
-        <w:t xml:space="preserve"> as eleven different items at once. The maximum sample throughput rate is 220 kHz, 20 kHz per scan list element with all positions enabled. Analog channels support a maximum sample throughput rate of 160 kHz, one analog channel at 160 kHz, two analog channels 80 kHz per channel, </w:t>
-      </w:r>
-      <w:proofErr w:type="gramStart"/>
-      <w:r>
-        <w:t>etc.</w:t>
-      </w:r>
-      <w:proofErr w:type="gramEnd"/>
-      <w:r>
-        <w:t xml:space="preserve"> The scan list can </w:t>
-      </w:r>
-      <w:proofErr w:type="gramStart"/>
-      <w:r>
-        <w:t>be populated</w:t>
-      </w:r>
-      <w:proofErr w:type="gramEnd"/>
-      <w:r>
-        <w:t xml:space="preserve"> with any combination of analog input channels, digital input ports, the rate channel, and the counter channe</w:t>
+        <w:t>The DI-2108 maintains an internal scan list of as many as eleven different items at once. The maximum sample throughput rate is 220 kHz, 20 kHz per scan list element with all positions enabled. Analog channels support a maximum sample throughput rate of 160 kHz, one analog channel at 160 kHz, two analog channels 80 kHz per channel, etc. The scan list can be populated with any combination of analog input channels, digital input ports, the rate channel, and the counter channe</w:t>
       </w:r>
       <w:r>
         <w:t>l.</w:t>
@@ -2871,13 +2747,8 @@
         </w:pBdr>
       </w:pPr>
       <w:r>
-        <w:t xml:space="preserve">Describe the data contained in databases and other shared structures between domains or within the scope of the overall project </w:t>
-      </w:r>
-      <w:proofErr w:type="gramStart"/>
-      <w:r>
-        <w:t>architecture</w:t>
-      </w:r>
-      <w:proofErr w:type="gramEnd"/>
+        <w:t>Describe the data contained in databases and other shared structures between domains or within the scope of the overall project architecture</w:t>
+      </w:r>
     </w:p>
     <w:p>
       <w:pPr>
@@ -2946,13 +2817,8 @@
       </w:r>
       <w:proofErr w:type="gramEnd"/>
       <w:r>
-        <w:t xml:space="preserve"> other entities/</w:t>
-      </w:r>
-      <w:proofErr w:type="gramStart"/>
-      <w:r>
-        <w:t>datasets</w:t>
-      </w:r>
-      <w:proofErr w:type="gramEnd"/>
+        <w:t xml:space="preserve"> other entities/datasets</w:t>
+      </w:r>
     </w:p>
     <w:p>
       <w:pPr>
@@ -2987,13 +2853,8 @@
         <w:ind w:left="720"/>
       </w:pPr>
       <w:r>
-        <w:t xml:space="preserve">Describe static </w:t>
-      </w:r>
-      <w:proofErr w:type="gramStart"/>
-      <w:r>
-        <w:t>data</w:t>
-      </w:r>
-      <w:proofErr w:type="gramEnd"/>
+        <w:t>Describe static data</w:t>
+      </w:r>
     </w:p>
     <w:p>
       <w:pPr>
@@ -3012,13 +2873,8 @@
       <w:bookmarkStart w:id="24" w:name="_ktmhbqm32m9h" w:colFirst="0" w:colLast="0"/>
       <w:bookmarkEnd w:id="24"/>
       <w:r>
-        <w:t xml:space="preserve">6.1.3 Persisted </w:t>
-      </w:r>
-      <w:proofErr w:type="gramStart"/>
-      <w:r>
-        <w:t>data</w:t>
-      </w:r>
-      <w:proofErr w:type="gramEnd"/>
+        <w:t>6.1.3 Persisted data</w:t>
+      </w:r>
     </w:p>
     <w:p>
       <w:pPr>
@@ -3033,13 +2889,8 @@
         <w:ind w:left="720"/>
       </w:pPr>
       <w:r>
-        <w:t xml:space="preserve">Describe persisted </w:t>
-      </w:r>
-      <w:proofErr w:type="gramStart"/>
-      <w:r>
-        <w:t>data</w:t>
-      </w:r>
-      <w:proofErr w:type="gramEnd"/>
+        <w:t>Describe persisted data</w:t>
+      </w:r>
     </w:p>
     <w:p>
       <w:pPr>
@@ -3071,13 +2922,8 @@
       </w:r>
       <w:proofErr w:type="gramEnd"/>
       <w:r>
-        <w:t xml:space="preserve"> any necessary </w:t>
-      </w:r>
-      <w:proofErr w:type="gramStart"/>
-      <w:r>
-        <w:t>subsections</w:t>
-      </w:r>
-      <w:proofErr w:type="gramEnd"/>
+        <w:t xml:space="preserve"> any necessary subsections</w:t>
+      </w:r>
     </w:p>
     <w:p>
       <w:pPr>
@@ -3134,13 +2980,8 @@
         </w:pBdr>
       </w:pPr>
       <w:r>
-        <w:t xml:space="preserve">Describe any data transformation that goes on between design </w:t>
-      </w:r>
-      <w:proofErr w:type="gramStart"/>
-      <w:r>
-        <w:t>elements</w:t>
-      </w:r>
-      <w:proofErr w:type="gramEnd"/>
+        <w:t>Describe any data transformation that goes on between design elements</w:t>
+      </w:r>
     </w:p>
     <w:p>
       <w:pPr>
@@ -3174,13 +3015,8 @@
         </w:pBdr>
       </w:pPr>
       <w:r>
-        <w:t xml:space="preserve">Pictures, high level requirements, mockups, </w:t>
-      </w:r>
-      <w:proofErr w:type="gramStart"/>
-      <w:r>
-        <w:t>etc.</w:t>
-      </w:r>
-      <w:proofErr w:type="gramEnd"/>
+        <w:t>Pictures, high level requirements, mockups, etc.</w:t>
+      </w:r>
     </w:p>
     <w:p>
       <w:pPr>
@@ -3229,13 +3065,8 @@
         </w:pBdr>
       </w:pPr>
       <w:r>
-        <w:t xml:space="preserve">Describe screen usage / function using use cases, or on a per function </w:t>
-      </w:r>
-      <w:proofErr w:type="gramStart"/>
-      <w:r>
-        <w:t>basis</w:t>
-      </w:r>
-      <w:proofErr w:type="gramEnd"/>
+        <w:t>Describe screen usage / function using use cases, or on a per function basis</w:t>
+      </w:r>
     </w:p>
     <w:p>
       <w:pPr>
@@ -3267,13 +3098,8 @@
       </w:r>
       <w:proofErr w:type="gramEnd"/>
       <w:r>
-        <w:t xml:space="preserve"> technology and other pertinent </w:t>
-      </w:r>
-      <w:proofErr w:type="gramStart"/>
-      <w:r>
-        <w:t>data</w:t>
-      </w:r>
-      <w:proofErr w:type="gramEnd"/>
+        <w:t xml:space="preserve"> technology and other pertinent data</w:t>
+      </w:r>
     </w:p>
     <w:p>
       <w:pPr>
@@ -3300,12 +3126,10 @@
         <w:t xml:space="preserve">Describe interactions, protocols, message formats, failure conditions, handshaking, </w:t>
       </w:r>
       <w:proofErr w:type="spellStart"/>
-      <w:proofErr w:type="gramStart"/>
       <w:r>
         <w:t>etc</w:t>
       </w:r>
       <w:proofErr w:type="spellEnd"/>
-      <w:proofErr w:type="gramEnd"/>
     </w:p>
     <w:p>
       <w:pPr>
@@ -3329,13 +3153,8 @@
         </w:pBdr>
       </w:pPr>
       <w:r>
-        <w:t xml:space="preserve">Does not fit anywhere else above, but should be mentioned -- goes </w:t>
-      </w:r>
-      <w:proofErr w:type="gramStart"/>
-      <w:r>
-        <w:t>here</w:t>
-      </w:r>
-      <w:proofErr w:type="gramEnd"/>
+        <w:t>Does not fit anywhere else above, but should be mentioned -- goes here</w:t>
+      </w:r>
     </w:p>
     <w:p>
       <w:pPr>
@@ -3586,24 +3405,13 @@
     </w:p>
     <w:p>
       <w:r>
-        <w:t xml:space="preserve">A branching strategy is a strategy that software development teams adopt for writing, </w:t>
-      </w:r>
-      <w:proofErr w:type="gramStart"/>
-      <w:r>
-        <w:t>merging</w:t>
-      </w:r>
-      <w:proofErr w:type="gramEnd"/>
-      <w:r>
-        <w:t xml:space="preserve"> and deploying code with the help of a version control system like Git.</w:t>
+        <w:t>A branching strategy is a strategy that software development teams adopt for writing, merging and deploying code with the help of a version control system like Git.</w:t>
       </w:r>
       <w:r>
         <w:t xml:space="preserve"> Since this project is likely to have a single developer the simpler, s</w:t>
       </w:r>
       <w:r>
-        <w:t>treamlined branching</w:t>
-      </w:r>
-      <w:r>
-        <w:t xml:space="preserve"> </w:t>
+        <w:t xml:space="preserve">treamlined branching </w:t>
       </w:r>
       <w:proofErr w:type="spellStart"/>
       <w:r>
@@ -3611,15 +3419,7 @@
       </w:r>
       <w:proofErr w:type="spellEnd"/>
       <w:r>
-        <w:t xml:space="preserve"> Flow strategy shall </w:t>
-      </w:r>
-      <w:proofErr w:type="gramStart"/>
-      <w:r>
-        <w:t>be used</w:t>
-      </w:r>
-      <w:proofErr w:type="gramEnd"/>
-      <w:r>
-        <w:t xml:space="preserve">. </w:t>
+        <w:t xml:space="preserve"> Flow strategy shall be used. </w:t>
       </w:r>
     </w:p>
     <w:p>
@@ -3687,15 +3487,7 @@
         <w:t>.</w:t>
       </w:r>
       <w:r>
-        <w:t xml:space="preserve"> Feature branch code distributed for deployment </w:t>
-      </w:r>
-      <w:proofErr w:type="gramStart"/>
-      <w:r>
-        <w:t>versioned</w:t>
-      </w:r>
-      <w:proofErr w:type="gramEnd"/>
-      <w:r>
-        <w:t xml:space="preserve"> as the Next release version prefixed with a Q. For example, if the Main Brance is version A02, then the Feature branch implementing a minor change shall be versioned QA03.</w:t>
+        <w:t xml:space="preserve"> Feature branch code distributed for deployment versioned as the Next release version prefixed with a Q. For example, if the Main Brance is version A02, then the Feature branch implementing a minor change shall be versioned QA03.</w:t>
       </w:r>
       <w:r>
         <w:t xml:space="preserve"> </w:t>
@@ -5338,6 +5130,7 @@
   <w:style w:type="character" w:default="1" w:styleId="DefaultParagraphFont">
     <w:name w:val="Default Paragraph Font"/>
     <w:uiPriority w:val="1"/>
+    <w:semiHidden/>
     <w:unhideWhenUsed/>
   </w:style>
   <w:style w:type="table" w:default="1" w:styleId="TableNormal">

</xml_diff>